<commit_message>
them ung dung cua scrapy
</commit_message>
<xml_diff>
--- a/report/Báo cáo môn học.docx
+++ b/report/Báo cáo môn học.docx
@@ -3534,7 +3534,32 @@
           <w:sz w:val="28"/>
           <w:szCs w:val="28"/>
         </w:rPr>
-        <w:t>“TÌM HIỂU CÔNG CỤ MÃ NGUỒN MỞ SCRAPY VÀ THU THẬP DỮ LIỆU CÁC SẢN PHẨM XU HƯỚNG CỦA FAHASHA"và</w:t>
+        <w:t xml:space="preserve">“TÌM HIỂU CÔNG CỤ MÃ NGUỒN MỞ SCRAPY VÀ THU THẬP DỮ LIỆU CÁC SẢN PHẨM XU HƯỚNG CỦA </w:t>
+      </w:r>
+      <w:r>
+        <w:rPr>
+          <w:rFonts w:ascii="Times New Roman" w:hAnsi="Times New Roman" w:cs="Times New Roman"/>
+          <w:sz w:val="28"/>
+          <w:szCs w:val="28"/>
+        </w:rPr>
+        <w:t>TRANG</w:t>
+      </w:r>
+      <w:r>
+        <w:rPr>
+          <w:rFonts w:ascii="Times New Roman" w:hAnsi="Times New Roman" w:cs="Times New Roman"/>
+          <w:sz w:val="28"/>
+          <w:szCs w:val="28"/>
+          <w:lang w:val="vi-VN"/>
+        </w:rPr>
+        <w:t xml:space="preserve"> WEB</w:t>
+      </w:r>
+      <w:r>
+        <w:rPr>
+          <w:rFonts w:ascii="Times New Roman" w:hAnsi="Times New Roman" w:cs="Times New Roman"/>
+          <w:sz w:val="28"/>
+          <w:szCs w:val="28"/>
+        </w:rPr>
+        <w:t>"và</w:t>
       </w:r>
       <w:r>
         <w:rPr>
@@ -4846,6 +4871,7 @@
     <w:p>
       <w:pPr>
         <w:ind w:firstLine="720"/>
+        <w:jc w:val="both"/>
         <w:rPr>
           <w:sz w:val="28"/>
           <w:szCs w:val="28"/>
@@ -4864,15 +4890,17 @@
     <w:p>
       <w:pPr>
         <w:ind w:firstLine="720"/>
-        <w:rPr>
-          <w:sz w:val="28"/>
-          <w:szCs w:val="28"/>
-          <w:lang w:val="vi-VN"/>
-        </w:rPr>
-      </w:pPr>
-    </w:p>
-    <w:p>
-      <w:pPr>
+        <w:jc w:val="both"/>
+        <w:rPr>
+          <w:sz w:val="28"/>
+          <w:szCs w:val="28"/>
+          <w:lang w:val="vi-VN"/>
+        </w:rPr>
+      </w:pPr>
+    </w:p>
+    <w:p>
+      <w:pPr>
+        <w:jc w:val="both"/>
         <w:rPr>
           <w:sz w:val="28"/>
           <w:szCs w:val="28"/>
@@ -4891,15 +4919,17 @@
     </w:p>
     <w:p>
       <w:pPr>
-        <w:rPr>
-          <w:sz w:val="28"/>
-          <w:szCs w:val="28"/>
-          <w:lang w:val="vi-VN"/>
-        </w:rPr>
-      </w:pPr>
-    </w:p>
-    <w:p>
-      <w:pPr>
+        <w:jc w:val="both"/>
+        <w:rPr>
+          <w:sz w:val="28"/>
+          <w:szCs w:val="28"/>
+          <w:lang w:val="vi-VN"/>
+        </w:rPr>
+      </w:pPr>
+    </w:p>
+    <w:p>
+      <w:pPr>
+        <w:jc w:val="both"/>
         <w:rPr>
           <w:sz w:val="28"/>
           <w:szCs w:val="28"/>
@@ -4919,6 +4949,7 @@
     </w:p>
     <w:p>
       <w:pPr>
+        <w:jc w:val="both"/>
         <w:rPr>
           <w:sz w:val="28"/>
           <w:szCs w:val="28"/>
@@ -4936,6 +4967,7 @@
     </w:p>
     <w:p>
       <w:pPr>
+        <w:jc w:val="both"/>
         <w:rPr>
           <w:sz w:val="28"/>
           <w:szCs w:val="28"/>
@@ -4954,15 +4986,17 @@
     </w:p>
     <w:p>
       <w:pPr>
-        <w:rPr>
-          <w:sz w:val="28"/>
-          <w:szCs w:val="28"/>
-          <w:lang w:val="vi-VN"/>
-        </w:rPr>
-      </w:pPr>
-    </w:p>
-    <w:p>
-      <w:pPr>
+        <w:jc w:val="both"/>
+        <w:rPr>
+          <w:sz w:val="28"/>
+          <w:szCs w:val="28"/>
+          <w:lang w:val="vi-VN"/>
+        </w:rPr>
+      </w:pPr>
+    </w:p>
+    <w:p>
+      <w:pPr>
+        <w:jc w:val="both"/>
         <w:rPr>
           <w:sz w:val="28"/>
           <w:szCs w:val="28"/>
@@ -5043,15 +5077,7 @@
           <w:szCs w:val="28"/>
           <w:lang w:val="vi-VN"/>
         </w:rPr>
-        <w:t xml:space="preserve">Scrapy được viết bằng Python , thực hiện đề tài cũng sẽ được xem là có cơ hội để cải thiện kỹ năng lập trình ngôn ngữ Python. Scrapy mạnh trong việc xây dựng các chương trình tự động hóa thu thập dữ </w:t>
-      </w:r>
-      <w:r>
-        <w:rPr>
-          <w:sz w:val="28"/>
-          <w:szCs w:val="28"/>
-          <w:lang w:val="vi-VN"/>
-        </w:rPr>
-        <w:t>liệu.</w:t>
+        <w:t>Scrapy được viết bằng Python , thực hiện đề tài cũng sẽ được xem là có cơ hội để cải thiện kỹ năng lập trình ngôn ngữ Python. Scrapy mạnh trong việc xây dựng các chương trình tự động hóa thu thập dữ liệu.</w:t>
       </w:r>
       <w:r>
         <w:rPr>
@@ -5125,7 +5151,11 @@
     <w:p>
       <w:pPr>
         <w:pStyle w:val="oancuaDanhsach"/>
-        <w:ind w:left="0" w:firstLine="720"/>
+        <w:numPr>
+          <w:ilvl w:val="1"/>
+          <w:numId w:val="1"/>
+        </w:numPr>
+        <w:jc w:val="both"/>
         <w:rPr>
           <w:b/>
           <w:bCs/>
@@ -5159,21 +5189,24 @@
     </w:p>
     <w:p>
       <w:pPr>
-        <w:pStyle w:val="oancuaDanhsach"/>
         <w:widowControl w:val="0"/>
-        <w:numPr>
-          <w:ilvl w:val="2"/>
-          <w:numId w:val="1"/>
-        </w:numPr>
         <w:autoSpaceDE w:val="0"/>
         <w:autoSpaceDN w:val="0"/>
-        <w:contextualSpacing w:val="0"/>
-        <w:rPr>
-          <w:sz w:val="28"/>
-          <w:szCs w:val="28"/>
-          <w:lang w:val="vi-VN"/>
-        </w:rPr>
-      </w:pPr>
+        <w:ind w:left="100"/>
+        <w:rPr>
+          <w:sz w:val="28"/>
+          <w:szCs w:val="28"/>
+          <w:lang w:val="vi-VN"/>
+        </w:rPr>
+      </w:pPr>
+      <w:r>
+        <w:rPr>
+          <w:sz w:val="28"/>
+          <w:szCs w:val="28"/>
+          <w:lang w:val="vi-VN"/>
+        </w:rPr>
+        <w:t xml:space="preserve">1.3.1 </w:t>
+      </w:r>
       <w:r>
         <w:rPr>
           <w:sz w:val="28"/>
@@ -5536,7 +5569,7 @@
         <w:pStyle w:val="ThnVnban"/>
         <w:numPr>
           <w:ilvl w:val="2"/>
-          <w:numId w:val="1"/>
+          <w:numId w:val="10"/>
         </w:numPr>
         <w:spacing w:before="209" w:line="292" w:lineRule="auto"/>
         <w:ind w:right="693"/>
@@ -5744,7 +5777,7 @@
         <w:pStyle w:val="ThnVnban"/>
         <w:numPr>
           <w:ilvl w:val="1"/>
-          <w:numId w:val="1"/>
+          <w:numId w:val="10"/>
         </w:numPr>
         <w:spacing w:before="209" w:line="292" w:lineRule="auto"/>
         <w:ind w:right="693"/>
@@ -5775,7 +5808,7 @@
         <w:pStyle w:val="ThnVnban"/>
         <w:numPr>
           <w:ilvl w:val="2"/>
-          <w:numId w:val="1"/>
+          <w:numId w:val="11"/>
         </w:numPr>
         <w:spacing w:before="209" w:line="292" w:lineRule="auto"/>
         <w:ind w:right="693"/>
@@ -5846,7 +5879,7 @@
         <w:pStyle w:val="ThnVnban"/>
         <w:numPr>
           <w:ilvl w:val="2"/>
-          <w:numId w:val="1"/>
+          <w:numId w:val="11"/>
         </w:numPr>
         <w:spacing w:before="209" w:line="292" w:lineRule="auto"/>
         <w:ind w:right="693"/>
@@ -6462,18 +6495,7 @@
           <w:szCs w:val="28"/>
           <w:lang w:val="vi-VN"/>
         </w:rPr>
-        <w:t xml:space="preserve"> ích cho các doanh nghiệp đưa ra được các kinh </w:t>
-      </w:r>
-      <w:r>
-        <w:rPr>
-          <w:rFonts w:ascii="Times New Roman" w:hAnsi="Times New Roman" w:cs="Times New Roman"/>
-          <w:w w:val="105"/>
-          <w:sz w:val="28"/>
-          <w:szCs w:val="28"/>
-          <w:lang w:val="vi-VN"/>
-        </w:rPr>
-        <w:lastRenderedPageBreak/>
-        <w:t xml:space="preserve">doanh phù hợp </w:t>
+        <w:t xml:space="preserve"> ích cho các doanh nghiệp đưa ra được các kinh doanh phù hợp </w:t>
       </w:r>
       <w:r>
         <w:rPr>
@@ -6505,7 +6527,7 @@
         <w:pStyle w:val="ThnVnban"/>
         <w:numPr>
           <w:ilvl w:val="1"/>
-          <w:numId w:val="1"/>
+          <w:numId w:val="11"/>
         </w:numPr>
         <w:spacing w:before="4"/>
         <w:rPr>
@@ -6546,7 +6568,7 @@
         <w:pStyle w:val="ThnVnban"/>
         <w:numPr>
           <w:ilvl w:val="2"/>
-          <w:numId w:val="1"/>
+          <w:numId w:val="11"/>
         </w:numPr>
         <w:spacing w:before="4"/>
         <w:rPr>
@@ -6627,7 +6649,7 @@
         <w:pStyle w:val="ThnVnban"/>
         <w:numPr>
           <w:ilvl w:val="2"/>
-          <w:numId w:val="1"/>
+          <w:numId w:val="11"/>
         </w:numPr>
         <w:spacing w:before="4"/>
         <w:jc w:val="both"/>
@@ -6873,7 +6895,7 @@
         <w:pStyle w:val="ThnVnban"/>
         <w:numPr>
           <w:ilvl w:val="2"/>
-          <w:numId w:val="1"/>
+          <w:numId w:val="11"/>
         </w:numPr>
         <w:spacing w:before="4"/>
         <w:jc w:val="both"/>
@@ -7103,7 +7125,7 @@
         <w:pStyle w:val="ThnVnban"/>
         <w:numPr>
           <w:ilvl w:val="2"/>
-          <w:numId w:val="1"/>
+          <w:numId w:val="11"/>
         </w:numPr>
         <w:spacing w:before="4"/>
         <w:jc w:val="both"/>
@@ -7193,7 +7215,7 @@
           <w:sz w:val="28"/>
           <w:szCs w:val="28"/>
         </w:rPr>
-        <w:t xml:space="preserve"> sẽ tiến hành thực nghiệm trên dữ liệu thu thập được từ trang thương mại điện tử. Quá trình này bao gồm việc tiền xử lý dữ liệu, áp dụng các phương pháp phân tích để nhận diện các xu hướng sản phẩm, và đánh giá hiệu quả của các chiến </w:t>
+        <w:t xml:space="preserve"> sẽ tiến hành thực nghiệm trên dữ liệu thu thập được từ trang thương mại điện tử. Quá trình này bao gồm việc tiền xử lý dữ liệu, áp dụng các phương pháp phân tích để nhận diện các xu hướng sản phẩm, và đánh giá hiệu quả của các chiến lược kinh doanh được đề xuất. Thông qua việc thực nghiệm thực tế, </w:t>
       </w:r>
       <w:r>
         <w:rPr>
@@ -7201,33 +7223,33 @@
           <w:sz w:val="28"/>
           <w:szCs w:val="28"/>
         </w:rPr>
+        <w:t>nhóm</w:t>
+      </w:r>
+      <w:r>
+        <w:rPr>
+          <w:rFonts w:ascii="Times New Roman" w:eastAsiaTheme="majorEastAsia" w:hAnsi="Times New Roman" w:cs="Times New Roman"/>
+          <w:sz w:val="28"/>
+          <w:szCs w:val="28"/>
+          <w:lang w:val="vi-VN"/>
+        </w:rPr>
+        <w:t xml:space="preserve"> </w:t>
+      </w:r>
+      <w:r>
+        <w:rPr>
+          <w:rFonts w:ascii="Times New Roman" w:eastAsiaTheme="majorEastAsia" w:hAnsi="Times New Roman" w:cs="Times New Roman"/>
+          <w:sz w:val="28"/>
+          <w:szCs w:val="28"/>
+        </w:rPr>
+        <w:t xml:space="preserve">sẽ kiểm tra và đảm bảo tính khả thi cũng như hiệu quả của phương pháp nghiên cứu trong </w:t>
+      </w:r>
+      <w:r>
+        <w:rPr>
+          <w:rFonts w:ascii="Times New Roman" w:eastAsiaTheme="majorEastAsia" w:hAnsi="Times New Roman" w:cs="Times New Roman"/>
+          <w:sz w:val="28"/>
+          <w:szCs w:val="28"/>
+        </w:rPr>
         <w:lastRenderedPageBreak/>
-        <w:t xml:space="preserve">lược kinh doanh được đề xuất. Thông qua việc thực nghiệm thực tế, </w:t>
-      </w:r>
-      <w:r>
-        <w:rPr>
-          <w:rFonts w:ascii="Times New Roman" w:eastAsiaTheme="majorEastAsia" w:hAnsi="Times New Roman" w:cs="Times New Roman"/>
-          <w:sz w:val="28"/>
-          <w:szCs w:val="28"/>
-        </w:rPr>
-        <w:t>nhóm</w:t>
-      </w:r>
-      <w:r>
-        <w:rPr>
-          <w:rFonts w:ascii="Times New Roman" w:eastAsiaTheme="majorEastAsia" w:hAnsi="Times New Roman" w:cs="Times New Roman"/>
-          <w:sz w:val="28"/>
-          <w:szCs w:val="28"/>
-          <w:lang w:val="vi-VN"/>
-        </w:rPr>
-        <w:t xml:space="preserve"> </w:t>
-      </w:r>
-      <w:r>
-        <w:rPr>
-          <w:rFonts w:ascii="Times New Roman" w:eastAsiaTheme="majorEastAsia" w:hAnsi="Times New Roman" w:cs="Times New Roman"/>
-          <w:sz w:val="28"/>
-          <w:szCs w:val="28"/>
-        </w:rPr>
-        <w:t xml:space="preserve">sẽ kiểm tra và đảm bảo tính khả thi cũng như hiệu quả của phương pháp nghiên cứu trong việc tối ưu hóa hiệu quả kinh doanh và nâng cao khả năng cạnh tranh của </w:t>
+        <w:t xml:space="preserve">việc tối ưu hóa hiệu quả kinh doanh và nâng cao khả năng cạnh tranh của </w:t>
       </w:r>
       <w:r>
         <w:rPr>
@@ -7294,7 +7316,7 @@
         <w:pStyle w:val="ThnVnban"/>
         <w:numPr>
           <w:ilvl w:val="2"/>
-          <w:numId w:val="1"/>
+          <w:numId w:val="11"/>
         </w:numPr>
         <w:spacing w:before="4"/>
         <w:jc w:val="both"/>
@@ -7439,6 +7461,7 @@
           <w:lang w:val="vi-VN"/>
         </w:rPr>
       </w:pPr>
+      <w:bookmarkStart w:id="4" w:name="_Hlk180316555"/>
       <w:r>
         <w:rPr>
           <w:rStyle w:val="Manh"/>
@@ -7450,6 +7473,7 @@
         <w:t>SCARPY.</w:t>
       </w:r>
     </w:p>
+    <w:bookmarkEnd w:id="4"/>
     <w:p>
       <w:pPr>
         <w:pStyle w:val="ThnVnban"/>
@@ -7646,16 +7670,24 @@
           <w:sz w:val="28"/>
           <w:szCs w:val="28"/>
         </w:rPr>
+        <w:t>Hiệu suất cao và nhanh chóng</w:t>
+      </w:r>
+      <w:r>
+        <w:rPr>
+          <w:rFonts w:ascii="Times New Roman" w:eastAsiaTheme="majorEastAsia" w:hAnsi="Times New Roman" w:cs="Times New Roman"/>
+          <w:sz w:val="28"/>
+          <w:szCs w:val="28"/>
+        </w:rPr>
+        <w:t xml:space="preserve">: Scrapy được thiết kế để xử lý nhiều </w:t>
+      </w:r>
+      <w:r>
+        <w:rPr>
+          <w:rFonts w:ascii="Times New Roman" w:eastAsiaTheme="majorEastAsia" w:hAnsi="Times New Roman" w:cs="Times New Roman"/>
+          <w:sz w:val="28"/>
+          <w:szCs w:val="28"/>
+        </w:rPr>
         <w:lastRenderedPageBreak/>
-        <w:t>Hiệu suất cao và nhanh chóng</w:t>
-      </w:r>
-      <w:r>
-        <w:rPr>
-          <w:rFonts w:ascii="Times New Roman" w:eastAsiaTheme="majorEastAsia" w:hAnsi="Times New Roman" w:cs="Times New Roman"/>
-          <w:sz w:val="28"/>
-          <w:szCs w:val="28"/>
-        </w:rPr>
-        <w:t>: Scrapy được thiết kế để xử lý nhiều yêu cầu đồng thời (concurrent requests) giúp tiết kiệm thời gian khi thu thập dữ liệu từ nhiều trang web cùng một lúc.</w:t>
+        <w:t>yêu cầu đồng thời (concurrent requests) giúp tiết kiệm thời gian khi thu thập dữ liệu từ nhiều trang web cùng một lúc.</w:t>
       </w:r>
     </w:p>
     <w:p>
@@ -7958,7 +7990,7 @@
           <w:sz w:val="28"/>
           <w:szCs w:val="28"/>
         </w:rPr>
-        <w:t xml:space="preserve">: Scrapy </w:t>
+        <w:t xml:space="preserve">: Scrapy hoạt động tốt với các trang tĩnh, nhưng khi gặp các trang web động sử </w:t>
       </w:r>
       <w:r>
         <w:rPr>
@@ -7967,7 +7999,7 @@
           <w:szCs w:val="28"/>
         </w:rPr>
         <w:lastRenderedPageBreak/>
-        <w:t>hoạt động tốt với các trang tĩnh, nhưng khi gặp các trang web động sử dụng JavaScript để tải nội dung, Scrapy có thể gặp khó khăn trong việc trích xuất dữ liệu. Trong trường hợp này, người dùng thường phải tích hợp thêm Selenium hoặc Splash để xử lý.</w:t>
+        <w:t>dụng JavaScript để tải nội dung, Scrapy có thể gặp khó khăn trong việc trích xuất dữ liệu. Trong trường hợp này, người dùng thường phải tích hợp thêm Selenium hoặc Splash để xử lý.</w:t>
       </w:r>
     </w:p>
     <w:p>
@@ -8044,15 +8076,478 @@
       <w:pPr>
         <w:pStyle w:val="ThnVnban"/>
         <w:spacing w:before="209" w:line="292" w:lineRule="auto"/>
+        <w:ind w:left="720" w:right="693"/>
+        <w:jc w:val="both"/>
+        <w:rPr>
+          <w:rFonts w:ascii="Times New Roman" w:eastAsiaTheme="majorEastAsia" w:hAnsi="Times New Roman" w:cs="Times New Roman"/>
+          <w:sz w:val="28"/>
+          <w:szCs w:val="28"/>
+        </w:rPr>
+      </w:pPr>
+    </w:p>
+    <w:p>
+      <w:pPr>
+        <w:pStyle w:val="oancuaDanhsach"/>
+        <w:numPr>
+          <w:ilvl w:val="2"/>
+          <w:numId w:val="6"/>
+        </w:numPr>
+        <w:rPr>
+          <w:i/>
+          <w:iCs/>
+          <w:sz w:val="28"/>
+          <w:szCs w:val="28"/>
+          <w:lang w:val="vi-VN"/>
+        </w:rPr>
+      </w:pPr>
+      <w:r>
+        <w:rPr>
+          <w:i/>
+          <w:iCs/>
+          <w:sz w:val="28"/>
+          <w:szCs w:val="28"/>
+        </w:rPr>
+        <w:t xml:space="preserve">. </w:t>
+      </w:r>
+      <w:r>
+        <w:rPr>
+          <w:i/>
+          <w:iCs/>
+          <w:sz w:val="28"/>
+          <w:szCs w:val="28"/>
+          <w:lang w:val="vi-VN"/>
+        </w:rPr>
+        <w:t>Ứng dụng</w:t>
+      </w:r>
+    </w:p>
+    <w:p>
+      <w:pPr>
+        <w:ind w:left="426"/>
+        <w:rPr>
+          <w:sz w:val="28"/>
+          <w:szCs w:val="28"/>
+          <w:lang w:val="vi-VN"/>
+        </w:rPr>
+      </w:pPr>
+      <w:r>
+        <w:rPr>
+          <w:sz w:val="28"/>
+          <w:szCs w:val="28"/>
+          <w:lang w:val="vi-VN"/>
+        </w:rPr>
+        <w:t xml:space="preserve"> Công cụ Scrapy ứng dụng được trong nhiều lĩnh vực , là một mã nguồn </w:t>
+      </w:r>
+      <w:r>
+        <w:rPr>
+          <w:sz w:val="28"/>
+          <w:szCs w:val="28"/>
+          <w:lang w:val="vi-VN"/>
+        </w:rPr>
+        <w:t xml:space="preserve">mở mạnh mẽ thường dùng để thu thập </w:t>
+      </w:r>
+      <w:r>
+        <w:rPr>
+          <w:sz w:val="28"/>
+          <w:szCs w:val="28"/>
+          <w:lang w:val="vi-VN"/>
+        </w:rPr>
+        <w:t>dữ</w:t>
+      </w:r>
+      <w:r>
+        <w:rPr>
+          <w:sz w:val="28"/>
+          <w:szCs w:val="28"/>
+          <w:lang w:val="vi-VN"/>
+        </w:rPr>
+        <w:t xml:space="preserve"> liệu từ các trang web . Scrapy dùng để thu thập dữ liệu và có thể ứng dụng được nhiều lĩnh vực giúp cho việc thu thập và phân tích dữ liệu đạt hiệu quả . Một số ứng dụng của Scrapy :</w:t>
+      </w:r>
+    </w:p>
+    <w:p>
+      <w:pPr>
+        <w:rPr>
+          <w:sz w:val="28"/>
+          <w:szCs w:val="28"/>
+          <w:lang w:val="vi-VN"/>
+        </w:rPr>
+      </w:pPr>
+    </w:p>
+    <w:p>
+      <w:pPr>
+        <w:pStyle w:val="oancuaDanhsach"/>
+        <w:numPr>
+          <w:ilvl w:val="0"/>
+          <w:numId w:val="13"/>
+        </w:numPr>
+        <w:rPr>
+          <w:sz w:val="28"/>
+          <w:szCs w:val="28"/>
+          <w:lang w:val="vi-VN"/>
+        </w:rPr>
+      </w:pPr>
+      <w:r>
+        <w:rPr>
+          <w:sz w:val="28"/>
+          <w:szCs w:val="28"/>
+          <w:lang w:val="vi-VN"/>
+        </w:rPr>
+        <w:t xml:space="preserve">Ứng dụng </w:t>
+      </w:r>
+      <w:r>
+        <w:rPr>
+          <w:sz w:val="28"/>
+          <w:szCs w:val="28"/>
+          <w:lang w:val="vi-VN"/>
+        </w:rPr>
+        <w:t>vào</w:t>
+      </w:r>
+      <w:r>
+        <w:rPr>
+          <w:sz w:val="28"/>
+          <w:szCs w:val="28"/>
+          <w:lang w:val="vi-VN"/>
+        </w:rPr>
+        <w:t xml:space="preserve"> thương mại điện tử : Scrapy sử </w:t>
+      </w:r>
+      <w:r>
+        <w:rPr>
+          <w:sz w:val="28"/>
+          <w:szCs w:val="28"/>
+          <w:lang w:val="vi-VN"/>
+        </w:rPr>
+        <w:t xml:space="preserve">dụng để thu thập cái thông tin về các web thương mại </w:t>
+      </w:r>
+      <w:r>
+        <w:rPr>
+          <w:sz w:val="28"/>
+          <w:szCs w:val="28"/>
+          <w:lang w:val="vi-VN"/>
+        </w:rPr>
+        <w:t xml:space="preserve">. Từ đó phân tích ra chiến lược cho nhà quản lý để đưa ra cách hoạt động phù hợp . </w:t>
+      </w:r>
+    </w:p>
+    <w:p>
+      <w:pPr>
+        <w:pStyle w:val="oancuaDanhsach"/>
+        <w:numPr>
+          <w:ilvl w:val="0"/>
+          <w:numId w:val="13"/>
+        </w:numPr>
+        <w:rPr>
+          <w:sz w:val="28"/>
+          <w:szCs w:val="28"/>
+          <w:lang w:val="vi-VN"/>
+        </w:rPr>
+      </w:pPr>
+      <w:r>
+        <w:rPr>
+          <w:sz w:val="28"/>
+          <w:szCs w:val="28"/>
+          <w:lang w:val="vi-VN"/>
+        </w:rPr>
+        <w:t xml:space="preserve">Phân tích xu hướng </w:t>
+      </w:r>
+      <w:r>
+        <w:rPr>
+          <w:sz w:val="28"/>
+          <w:szCs w:val="28"/>
+          <w:lang w:val="vi-VN"/>
+        </w:rPr>
+        <w:t>của</w:t>
+      </w:r>
+      <w:r>
+        <w:rPr>
+          <w:sz w:val="28"/>
+          <w:szCs w:val="28"/>
+          <w:lang w:val="vi-VN"/>
+        </w:rPr>
+        <w:t xml:space="preserve"> sản phẩn : Thu thập các dữ liệu đang xu hướng trên thị trường sau đó dự đoán đưa ra chiến lược</w:t>
+      </w:r>
+      <w:r>
+        <w:rPr>
+          <w:sz w:val="28"/>
+          <w:szCs w:val="28"/>
+          <w:lang w:val="vi-VN"/>
+        </w:rPr>
+        <w:t xml:space="preserve"> </w:t>
+      </w:r>
+      <w:r>
+        <w:rPr>
+          <w:sz w:val="28"/>
+          <w:szCs w:val="28"/>
+          <w:lang w:val="vi-VN"/>
+        </w:rPr>
+        <w:t>kinh doanh hợp lý và hiểu hơn về những sản phẩm đang được người tiêu dùng ưa chuộng.</w:t>
+      </w:r>
+    </w:p>
+    <w:p>
+      <w:pPr>
+        <w:pStyle w:val="oancuaDanhsach"/>
+        <w:numPr>
+          <w:ilvl w:val="0"/>
+          <w:numId w:val="13"/>
+        </w:numPr>
+        <w:rPr>
+          <w:sz w:val="28"/>
+          <w:szCs w:val="28"/>
+          <w:lang w:val="vi-VN"/>
+        </w:rPr>
+      </w:pPr>
+      <w:r>
+        <w:rPr>
+          <w:sz w:val="28"/>
+          <w:szCs w:val="28"/>
+          <w:lang w:val="vi-VN"/>
+        </w:rPr>
+        <w:t xml:space="preserve">Thu thập các đánh giá từ người tiêu dùng : </w:t>
+      </w:r>
+      <w:r>
+        <w:rPr>
+          <w:sz w:val="28"/>
+          <w:szCs w:val="28"/>
+          <w:lang w:val="vi-VN"/>
+        </w:rPr>
+        <w:t>Scrap</w:t>
+      </w:r>
+      <w:r>
+        <w:rPr>
+          <w:sz w:val="28"/>
+          <w:szCs w:val="28"/>
+          <w:lang w:val="vi-VN"/>
+        </w:rPr>
+        <w:t xml:space="preserve">y được dùng để thu thập dữ liệu , từ các dữ liệu thu được </w:t>
+      </w:r>
+      <w:r>
+        <w:rPr>
+          <w:sz w:val="28"/>
+          <w:szCs w:val="28"/>
+          <w:lang w:val="vi-VN"/>
+        </w:rPr>
+        <w:t xml:space="preserve">sẽ giúp nhà quản lý phân tích được mức độ hài lòng của khách hơn , sau đó xem xét và điều chỉnh . </w:t>
+      </w:r>
+    </w:p>
+    <w:p>
+      <w:pPr>
+        <w:pStyle w:val="oancuaDanhsach"/>
+        <w:numPr>
+          <w:ilvl w:val="0"/>
+          <w:numId w:val="13"/>
+        </w:numPr>
+        <w:rPr>
+          <w:b/>
+          <w:bCs/>
+          <w:sz w:val="28"/>
+          <w:szCs w:val="28"/>
+          <w:lang w:val="vi-VN"/>
+        </w:rPr>
+      </w:pPr>
+      <w:r>
+        <w:rPr>
+          <w:sz w:val="28"/>
+          <w:szCs w:val="28"/>
+          <w:lang w:val="vi-VN"/>
+        </w:rPr>
+        <w:t>Tiết kiệm chi phí :</w:t>
+      </w:r>
+      <w:r>
+        <w:rPr>
+          <w:rFonts w:ascii="Arial" w:hAnsi="Arial" w:cs="Arial"/>
+          <w:color w:val="666666"/>
+          <w:sz w:val="28"/>
+          <w:szCs w:val="28"/>
+          <w:shd w:val="clear" w:color="auto" w:fill="FFFFFF"/>
+        </w:rPr>
+        <w:t xml:space="preserve"> </w:t>
+      </w:r>
+      <w:r>
+        <w:rPr>
+          <w:sz w:val="28"/>
+          <w:szCs w:val="28"/>
+        </w:rPr>
+        <w:t>Quét web giúp thu được dữ liệu lớn và có giá trị theo cách rẻ hơn và nhanh hơn nhiều so với việc người ta phải thực hiện thủ công.</w:t>
+      </w:r>
+      <w:r>
+        <w:rPr>
+          <w:sz w:val="28"/>
+          <w:szCs w:val="28"/>
+          <w:lang w:val="vi-VN"/>
+        </w:rPr>
+        <w:t xml:space="preserve"> </w:t>
+      </w:r>
+      <w:r>
+        <w:rPr>
+          <w:sz w:val="28"/>
+          <w:szCs w:val="28"/>
+          <w:lang w:val="vi-VN"/>
+        </w:rPr>
+        <w:fldChar w:fldCharType="begin"/>
+      </w:r>
+      <w:r>
+        <w:rPr>
+          <w:sz w:val="28"/>
+          <w:szCs w:val="28"/>
+          <w:lang w:val="vi-VN"/>
+        </w:rPr>
+        <w:instrText xml:space="preserve"> ADDIN ZOTERO_ITEM CSL_CITATION {"citationID":"yiUckNEG","properties":{"formattedCitation":"[1]","plainCitation":"[1]","noteIndex":0},"citationItems":[{"id":14,"uris":["http://zotero.org/users/local/njmCElYJ/items/ULI984UX"],"itemData":{"id":14,"type":"webpage","abstract":"Khám phá lý do tại sao các doanh nghiệp sử dụng tính năng quét web để thu thập dữ liệu. Trong bài viết này, chúng tôi chia sẻ những hiểu biết sâu sắc về cách những người khác tận dụng sức mạnh này. Đừng'đừng đứng ngoài vòng lặp!","language":"vi","note":"section: Bài viết","title":"Tại sao doanh nghiệp có thể sử dụng tính năng Quét web để thu thập dữ liệu? - ProxyLa bàn","title-short":"Tại sao doanh nghiệp có thể sử dụng tính năng Quét web để thu thập dữ liệu?","URL":"https://proxycompass.com/vi/why-might-a-business-use-web-scraping-to-collect-data/","author":[{"family":"Schmidt","given":"Alexander"}],"accessed":{"date-parts":[["2024",10,20]]},"issued":{"date-parts":[["2024",6,16]]}}}],"schema":"https://github.com/citation-style-language/schema/raw/master/csl-citation.json"} </w:instrText>
+      </w:r>
+      <w:r>
+        <w:rPr>
+          <w:sz w:val="28"/>
+          <w:szCs w:val="28"/>
+          <w:lang w:val="vi-VN"/>
+        </w:rPr>
+        <w:fldChar w:fldCharType="separate"/>
+      </w:r>
+      <w:r>
+        <w:rPr>
+          <w:sz w:val="28"/>
+        </w:rPr>
+        <w:t>[1]</w:t>
+      </w:r>
+      <w:r>
+        <w:rPr>
+          <w:sz w:val="28"/>
+          <w:szCs w:val="28"/>
+          <w:lang w:val="vi-VN"/>
+        </w:rPr>
+        <w:fldChar w:fldCharType="end"/>
+      </w:r>
+    </w:p>
+    <w:p>
+      <w:pPr>
+        <w:pStyle w:val="oancuaDanhsach"/>
+        <w:numPr>
+          <w:ilvl w:val="0"/>
+          <w:numId w:val="13"/>
+        </w:numPr>
+        <w:rPr>
+          <w:sz w:val="28"/>
+          <w:szCs w:val="28"/>
+        </w:rPr>
+      </w:pPr>
+      <w:r>
+        <w:rPr>
+          <w:sz w:val="28"/>
+          <w:szCs w:val="28"/>
+          <w:lang w:val="vi-VN"/>
+        </w:rPr>
+        <w:t xml:space="preserve">Tối ưu hóa giá động : </w:t>
+      </w:r>
+      <w:r>
+        <w:rPr>
+          <w:sz w:val="28"/>
+          <w:szCs w:val="28"/>
+        </w:rPr>
+        <w:t>những người hoạt động trong lĩnh vực thương mại điện tử và du lịch có thể theo dõi giá của đối thủ bất cứ lúc nào và điều chỉnh giá của họ liên quan đến điều này. Điều này là do những thứ công nghệ thú vị đó, việc định giá linh hoạt thông qua việc thu thập dữ liệu giúp các công ty có thể đưa ra mức giá hợp lý, đồng thời tăng doanh thu của họ.</w:t>
+      </w:r>
+      <w:r>
+        <w:rPr>
+          <w:sz w:val="28"/>
+          <w:szCs w:val="28"/>
+        </w:rPr>
+        <w:fldChar w:fldCharType="begin"/>
+      </w:r>
+      <w:r>
+        <w:rPr>
+          <w:sz w:val="28"/>
+          <w:szCs w:val="28"/>
+        </w:rPr>
+        <w:instrText xml:space="preserve"> ADDIN ZOTERO_ITEM CSL_CITATION {"citationID":"hgQuFFzs","properties":{"formattedCitation":"[1]","plainCitation":"[1]","noteIndex":0},"citationItems":[{"id":14,"uris":["http://zotero.org/users/local/njmCElYJ/items/ULI984UX"],"itemData":{"id":14,"type":"webpage","abstract":"Khám phá lý do tại sao các doanh nghiệp sử dụng tính năng quét web để thu thập dữ liệu. Trong bài viết này, chúng tôi chia sẻ những hiểu biết sâu sắc về cách những người khác tận dụng sức mạnh này. Đừng'đừng đứng ngoài vòng lặp!","language":"vi","note":"section: Bài viết","title":"Tại sao doanh nghiệp có thể sử dụng tính năng Quét web để thu thập dữ liệu? - ProxyLa bàn","title-short":"Tại sao doanh nghiệp có thể sử dụng tính năng Quét web để thu thập dữ liệu?","URL":"https://proxycompass.com/vi/why-might-a-business-use-web-scraping-to-collect-data/","author":[{"family":"Schmidt","given":"Alexander"}],"accessed":{"date-parts":[["2024",10,20]]},"issued":{"date-parts":[["2024",6,16]]}}}],"schema":"https://github.com/citation-style-language/schema/raw/master/csl-citation.json"} </w:instrText>
+      </w:r>
+      <w:r>
+        <w:rPr>
+          <w:sz w:val="28"/>
+          <w:szCs w:val="28"/>
+        </w:rPr>
+        <w:fldChar w:fldCharType="separate"/>
+      </w:r>
+      <w:r>
+        <w:rPr>
+          <w:sz w:val="28"/>
+        </w:rPr>
+        <w:t>[1]</w:t>
+      </w:r>
+      <w:r>
+        <w:rPr>
+          <w:sz w:val="28"/>
+          <w:szCs w:val="28"/>
+        </w:rPr>
+        <w:fldChar w:fldCharType="end"/>
+      </w:r>
+    </w:p>
+    <w:p>
+      <w:pPr>
+        <w:ind w:left="720"/>
+        <w:rPr>
+          <w:b/>
+          <w:bCs/>
+          <w:sz w:val="28"/>
+          <w:szCs w:val="28"/>
+          <w:lang w:val="vi-VN"/>
+        </w:rPr>
+      </w:pPr>
+    </w:p>
+    <w:p>
+      <w:pPr>
+        <w:pStyle w:val="ThnVnban"/>
+        <w:numPr>
+          <w:ilvl w:val="1"/>
+          <w:numId w:val="6"/>
+        </w:numPr>
+        <w:spacing w:before="209" w:line="292" w:lineRule="auto"/>
         <w:ind w:right="693"/>
         <w:jc w:val="both"/>
         <w:rPr>
+          <w:rStyle w:val="Manh"/>
           <w:rFonts w:ascii="Times New Roman" w:eastAsiaTheme="majorEastAsia" w:hAnsi="Times New Roman" w:cs="Times New Roman"/>
-          <w:sz w:val="28"/>
-          <w:szCs w:val="28"/>
-          <w:lang w:val="vi-VN"/>
-        </w:rPr>
-      </w:pPr>
+          <w:sz w:val="32"/>
+          <w:szCs w:val="32"/>
+          <w:lang w:val="vi-VN"/>
+        </w:rPr>
+      </w:pPr>
+      <w:r>
+        <w:rPr>
+          <w:rStyle w:val="Manh"/>
+          <w:rFonts w:ascii="Times New Roman" w:eastAsiaTheme="majorEastAsia" w:hAnsi="Times New Roman" w:cs="Times New Roman"/>
+          <w:sz w:val="32"/>
+          <w:szCs w:val="32"/>
+          <w:lang w:val="vi-VN"/>
+        </w:rPr>
+        <w:lastRenderedPageBreak/>
+        <w:t>PYTHON .</w:t>
+      </w:r>
+    </w:p>
+    <w:p>
+      <w:pPr>
+        <w:pStyle w:val="ThnVnban"/>
+        <w:numPr>
+          <w:ilvl w:val="2"/>
+          <w:numId w:val="6"/>
+        </w:numPr>
+        <w:spacing w:before="209" w:line="292" w:lineRule="auto"/>
+        <w:ind w:right="693"/>
+        <w:jc w:val="both"/>
+        <w:rPr>
+          <w:rStyle w:val="Manh"/>
+          <w:rFonts w:ascii="Times New Roman" w:eastAsiaTheme="majorEastAsia" w:hAnsi="Times New Roman" w:cs="Times New Roman"/>
+          <w:b w:val="0"/>
+          <w:bCs w:val="0"/>
+          <w:sz w:val="28"/>
+          <w:szCs w:val="28"/>
+          <w:lang w:val="vi-VN"/>
+        </w:rPr>
+      </w:pPr>
+      <w:r>
+        <w:rPr>
+          <w:rStyle w:val="Manh"/>
+          <w:rFonts w:ascii="Times New Roman" w:eastAsiaTheme="majorEastAsia" w:hAnsi="Times New Roman" w:cs="Times New Roman"/>
+          <w:b w:val="0"/>
+          <w:bCs w:val="0"/>
+          <w:sz w:val="28"/>
+          <w:szCs w:val="28"/>
+          <w:lang w:val="vi-VN"/>
+        </w:rPr>
+        <w:t>. Giới thiệu về ngôn ngữ Python .</w:t>
+      </w:r>
     </w:p>
     <w:p>
       <w:pPr>
@@ -8061,1635 +8556,398 @@
         <w:ind w:left="720" w:right="693"/>
         <w:jc w:val="both"/>
         <w:rPr>
-          <w:rStyle w:val="Manh"/>
           <w:rFonts w:ascii="Times New Roman" w:eastAsiaTheme="majorEastAsia" w:hAnsi="Times New Roman" w:cs="Times New Roman"/>
-          <w:sz w:val="32"/>
-          <w:szCs w:val="32"/>
-          <w:lang w:val="vi-VN"/>
-        </w:rPr>
-      </w:pPr>
+          <w:sz w:val="28"/>
+          <w:szCs w:val="28"/>
+          <w:lang w:val="vi-VN"/>
+        </w:rPr>
+      </w:pPr>
+      <w:r>
+        <w:rPr>
+          <w:rFonts w:ascii="Times New Roman" w:eastAsiaTheme="majorEastAsia" w:hAnsi="Times New Roman" w:cs="Times New Roman"/>
+          <w:sz w:val="28"/>
+          <w:szCs w:val="28"/>
+          <w:lang w:val="en-US"/>
+        </w:rPr>
+        <w:t>Python là một ngôn ngữ lập trình được sử dụng rộng rãi trong các ứng dụng web, phát triển phần mềm, khoa học dữ liệu và máy học (ML). Các nhà phát triển sử dụng Python vì nó hiệu quả, dễ học và có thể chạy trên nhiều nền tảng khác nhau. Phần mềm Python được tải xuống miễn phí, tích hợp tốt với tất cả các loại hệ thống và tăng tốc độ phát triển.</w:t>
+      </w:r>
+      <w:r>
+        <w:rPr>
+          <w:rFonts w:ascii="Times New Roman" w:eastAsiaTheme="majorEastAsia" w:hAnsi="Times New Roman" w:cs="Times New Roman"/>
+          <w:sz w:val="28"/>
+          <w:szCs w:val="28"/>
+          <w:lang w:val="en-US"/>
+        </w:rPr>
+        <w:fldChar w:fldCharType="begin"/>
+      </w:r>
+      <w:r>
+        <w:rPr>
+          <w:rFonts w:ascii="Times New Roman" w:eastAsiaTheme="majorEastAsia" w:hAnsi="Times New Roman" w:cs="Times New Roman"/>
+          <w:sz w:val="28"/>
+          <w:szCs w:val="28"/>
+          <w:lang w:val="en-US"/>
+        </w:rPr>
+        <w:instrText xml:space="preserve"> ADDIN ZOTERO_ITEM CSL_CITATION {"citationID":"GZoLCdX5","properties":{"formattedCitation":"[2]","plainCitation":"[2]","noteIndex":0},"citationItems":[{"id":16,"uris":["http://zotero.org/users/local/njmCElYJ/items/4EH52RJA"],"itemData":{"id":16,"type":"webpage","abstract":"Tìm hiểu thêm về ngôn ngữ lập trình dễ học Python, những lợi ích Python mang lại và khám phá các tài nguyên để sử dụng Python.","container-title":"Amazon Web Services, Inc.","language":"vi-VN","title":"Python là gì? - Giải thích về ngôn ngữ Python - AWS","title-short":"Python là gì?","URL":"https://aws.amazon.com/vi/what-is/python/","accessed":{"date-parts":[["2024",10,20]]}}}],"schema":"https://github.com/citation-style-language/schema/raw/master/csl-citation.json"} </w:instrText>
+      </w:r>
+      <w:r>
+        <w:rPr>
+          <w:rFonts w:ascii="Times New Roman" w:eastAsiaTheme="majorEastAsia" w:hAnsi="Times New Roman" w:cs="Times New Roman"/>
+          <w:sz w:val="28"/>
+          <w:szCs w:val="28"/>
+          <w:lang w:val="en-US"/>
+        </w:rPr>
+        <w:fldChar w:fldCharType="separate"/>
+      </w:r>
+      <w:r>
+        <w:rPr>
+          <w:rFonts w:ascii="Times New Roman" w:hAnsi="Times New Roman" w:cs="Times New Roman"/>
+          <w:sz w:val="28"/>
+        </w:rPr>
+        <w:t>[2]</w:t>
+      </w:r>
+      <w:r>
+        <w:rPr>
+          <w:rFonts w:ascii="Times New Roman" w:eastAsiaTheme="majorEastAsia" w:hAnsi="Times New Roman" w:cs="Times New Roman"/>
+          <w:sz w:val="28"/>
+          <w:szCs w:val="28"/>
+          <w:lang w:val="en-US"/>
+        </w:rPr>
+        <w:fldChar w:fldCharType="end"/>
+      </w:r>
     </w:p>
     <w:p>
       <w:pPr>
         <w:pStyle w:val="ThnVnban"/>
         <w:spacing w:before="209" w:line="292" w:lineRule="auto"/>
+        <w:ind w:left="720" w:right="693"/>
+        <w:jc w:val="both"/>
+        <w:rPr>
+          <w:rFonts w:ascii="Times New Roman" w:eastAsiaTheme="majorEastAsia" w:hAnsi="Times New Roman" w:cs="Times New Roman"/>
+          <w:sz w:val="28"/>
+          <w:szCs w:val="28"/>
+          <w:lang w:val="vi-VN"/>
+        </w:rPr>
+      </w:pPr>
+      <w:r>
+        <w:rPr>
+          <w:rFonts w:ascii="Times New Roman" w:eastAsiaTheme="majorEastAsia" w:hAnsi="Times New Roman" w:cs="Times New Roman"/>
+          <w:sz w:val="28"/>
+          <w:szCs w:val="28"/>
+          <w:lang w:val="en-US"/>
+        </w:rPr>
+        <w:t>Python </w:t>
+      </w:r>
+      <w:r>
+        <w:rPr>
+          <w:rFonts w:ascii="Times New Roman" w:eastAsiaTheme="majorEastAsia" w:hAnsi="Times New Roman" w:cs="Times New Roman"/>
+          <w:b/>
+          <w:bCs/>
+          <w:sz w:val="28"/>
+          <w:szCs w:val="28"/>
+          <w:lang w:val="en-US"/>
+        </w:rPr>
+        <w:t>được thiết kế với tư tưởng giúp người học dễ đọc, dễ hiểu và dễ nhớ</w:t>
+      </w:r>
+      <w:r>
+        <w:rPr>
+          <w:rFonts w:ascii="Times New Roman" w:eastAsiaTheme="majorEastAsia" w:hAnsi="Times New Roman" w:cs="Times New Roman"/>
+          <w:sz w:val="28"/>
+          <w:szCs w:val="28"/>
+          <w:lang w:val="en-US"/>
+        </w:rPr>
+        <w:t>; vì thế ngôn ngữ Python có hình thức rất clear, cấu trúc rõ ràng, thuận tiện cho người mới học. Cấu trúc của Python cho phép người sử dụng viết mã lệnh với số lần gõ phím tối thiểu, nói cách khác thì so với các ngôn ngữ lập trình khác, chúng ta có thể sử dụng ít dòng code hơn để viết ra một chương trình trong Python.</w:t>
+      </w:r>
+      <w:r>
+        <w:rPr>
+          <w:rFonts w:ascii="Times New Roman" w:eastAsiaTheme="majorEastAsia" w:hAnsi="Times New Roman" w:cs="Times New Roman"/>
+          <w:sz w:val="28"/>
+          <w:szCs w:val="28"/>
+          <w:lang w:val="en-US"/>
+        </w:rPr>
+        <w:fldChar w:fldCharType="begin"/>
+      </w:r>
+      <w:r>
+        <w:rPr>
+          <w:rFonts w:ascii="Times New Roman" w:eastAsiaTheme="majorEastAsia" w:hAnsi="Times New Roman" w:cs="Times New Roman"/>
+          <w:sz w:val="28"/>
+          <w:szCs w:val="28"/>
+          <w:lang w:val="en-US"/>
+        </w:rPr>
+        <w:instrText xml:space="preserve"> ADDIN ZOTERO_ITEM CSL_CITATION {"citationID":"qTXBjsTj","properties":{"formattedCitation":"[3]","plainCitation":"[3]","noteIndex":0},"citationItems":[{"id":18,"uris":["http://zotero.org/users/local/njmCElYJ/items/2GRWZWB8"],"itemData":{"id":18,"type":"post-weblog","abstract":"Python là gì? Học Python để làm gì? Hãy cùng TopDev khám phá những đặc điểm cũng như ứng dụng tuyệt vời của ngôn ngữ này trong bài viết này","container-title":"TopDev","language":"en-US","title":"Python là gì? Tổng hợp kiến thức cho người mới bắt đầu","title-short":"Python là gì?","URL":"https://topdev.vn/blog/python-la-gi/","author":[{"family":"TopDev","given":""}],"accessed":{"date-parts":[["2024",10,20]]},"issued":{"date-parts":[["2022",10,19]]}}}],"schema":"https://github.com/citation-style-language/schema/raw/master/csl-citation.json"} </w:instrText>
+      </w:r>
+      <w:r>
+        <w:rPr>
+          <w:rFonts w:ascii="Times New Roman" w:eastAsiaTheme="majorEastAsia" w:hAnsi="Times New Roman" w:cs="Times New Roman"/>
+          <w:sz w:val="28"/>
+          <w:szCs w:val="28"/>
+          <w:lang w:val="en-US"/>
+        </w:rPr>
+        <w:fldChar w:fldCharType="separate"/>
+      </w:r>
+      <w:r>
+        <w:rPr>
+          <w:rFonts w:ascii="Times New Roman" w:hAnsi="Times New Roman" w:cs="Times New Roman"/>
+          <w:sz w:val="28"/>
+        </w:rPr>
+        <w:t>[3]</w:t>
+      </w:r>
+      <w:r>
+        <w:rPr>
+          <w:rFonts w:ascii="Times New Roman" w:eastAsiaTheme="majorEastAsia" w:hAnsi="Times New Roman" w:cs="Times New Roman"/>
+          <w:sz w:val="28"/>
+          <w:szCs w:val="28"/>
+          <w:lang w:val="en-US"/>
+        </w:rPr>
+        <w:fldChar w:fldCharType="end"/>
+      </w:r>
+    </w:p>
+    <w:p>
+      <w:pPr>
+        <w:pStyle w:val="ThnVnban"/>
+        <w:numPr>
+          <w:ilvl w:val="2"/>
+          <w:numId w:val="6"/>
+        </w:numPr>
+        <w:spacing w:before="209" w:line="292" w:lineRule="auto"/>
         <w:ind w:right="693"/>
+        <w:jc w:val="both"/>
+        <w:rPr>
+          <w:rFonts w:ascii="Times New Roman" w:eastAsiaTheme="majorEastAsia" w:hAnsi="Times New Roman" w:cs="Times New Roman"/>
+          <w:i/>
+          <w:iCs/>
+          <w:sz w:val="28"/>
+          <w:szCs w:val="28"/>
+          <w:lang w:val="vi-VN"/>
+        </w:rPr>
+      </w:pPr>
+      <w:r>
+        <w:rPr>
+          <w:rFonts w:ascii="Times New Roman" w:eastAsiaTheme="majorEastAsia" w:hAnsi="Times New Roman" w:cs="Times New Roman"/>
+          <w:i/>
+          <w:iCs/>
+          <w:sz w:val="28"/>
+          <w:szCs w:val="28"/>
+          <w:lang w:val="vi-VN"/>
+        </w:rPr>
+        <w:t xml:space="preserve">. Ưu điểm và hạn chế </w:t>
+      </w:r>
+    </w:p>
+    <w:p>
+      <w:pPr>
+        <w:pStyle w:val="ThnVnban"/>
+        <w:spacing w:before="209" w:line="292" w:lineRule="auto"/>
+        <w:ind w:left="720" w:right="693"/>
+        <w:jc w:val="both"/>
+        <w:rPr>
+          <w:rFonts w:ascii="Times New Roman" w:eastAsiaTheme="majorEastAsia" w:hAnsi="Times New Roman" w:cs="Times New Roman"/>
+          <w:sz w:val="28"/>
+          <w:szCs w:val="28"/>
+          <w:lang w:val="vi-VN"/>
+        </w:rPr>
+      </w:pPr>
+      <w:r>
+        <w:rPr>
+          <w:rFonts w:ascii="Times New Roman" w:eastAsiaTheme="majorEastAsia" w:hAnsi="Times New Roman" w:cs="Times New Roman"/>
+          <w:sz w:val="28"/>
+          <w:szCs w:val="28"/>
+          <w:lang w:val="vi-VN"/>
+        </w:rPr>
+        <w:t>Ưu điểm  :</w:t>
+      </w:r>
+    </w:p>
+    <w:p>
+      <w:pPr>
+        <w:pStyle w:val="ThnVnban"/>
+        <w:numPr>
+          <w:ilvl w:val="0"/>
+          <w:numId w:val="14"/>
+        </w:numPr>
+        <w:spacing w:before="209" w:line="292" w:lineRule="auto"/>
+        <w:ind w:right="693"/>
+        <w:jc w:val="both"/>
+        <w:rPr>
+          <w:rFonts w:ascii="Times New Roman" w:eastAsiaTheme="majorEastAsia" w:hAnsi="Times New Roman" w:cs="Times New Roman"/>
+          <w:sz w:val="28"/>
+          <w:szCs w:val="28"/>
+          <w:lang w:val="vi-VN"/>
+        </w:rPr>
+      </w:pPr>
+      <w:r>
+        <w:rPr>
+          <w:rFonts w:ascii="Times New Roman" w:eastAsiaTheme="majorEastAsia" w:hAnsi="Times New Roman" w:cs="Times New Roman"/>
+          <w:sz w:val="28"/>
+          <w:szCs w:val="28"/>
+          <w:lang w:val="vi-VN"/>
+        </w:rPr>
+        <w:t xml:space="preserve">Cú pháp đơn giản : </w:t>
+      </w:r>
+    </w:p>
+    <w:p>
+      <w:pPr>
+        <w:pStyle w:val="ThnVnban"/>
+        <w:spacing w:before="209" w:line="292" w:lineRule="auto"/>
+        <w:ind w:left="720" w:right="693"/>
         <w:jc w:val="both"/>
         <w:rPr>
           <w:rStyle w:val="Manh"/>
           <w:rFonts w:ascii="Times New Roman" w:eastAsiaTheme="majorEastAsia" w:hAnsi="Times New Roman" w:cs="Times New Roman"/>
           <w:b w:val="0"/>
           <w:bCs w:val="0"/>
-          <w:i/>
-          <w:iCs/>
-          <w:sz w:val="28"/>
-          <w:szCs w:val="28"/>
-          <w:lang w:val="vi-VN"/>
-        </w:rPr>
-      </w:pPr>
-    </w:p>
-    <w:p>
-      <w:pPr>
-        <w:pStyle w:val="ThnVnban"/>
-        <w:spacing w:before="209" w:line="292" w:lineRule="auto"/>
-        <w:ind w:right="693"/>
-        <w:jc w:val="both"/>
-        <w:rPr>
-          <w:rFonts w:ascii="Times New Roman" w:hAnsi="Times New Roman" w:cs="Times New Roman"/>
-          <w:i/>
-          <w:iCs/>
-          <w:sz w:val="28"/>
-          <w:szCs w:val="28"/>
-          <w:lang w:val="vi-VN"/>
-        </w:rPr>
-      </w:pPr>
-    </w:p>
-    <w:p>
-      <w:pPr>
-        <w:ind w:left="100"/>
-        <w:rPr>
-          <w:sz w:val="28"/>
-          <w:szCs w:val="28"/>
-          <w:lang w:val="vi-VN"/>
-        </w:rPr>
-      </w:pPr>
-    </w:p>
-    <w:p>
-      <w:pPr>
-        <w:ind w:left="100" w:firstLine="420"/>
-        <w:rPr>
-          <w:sz w:val="28"/>
-          <w:szCs w:val="28"/>
-          <w:lang w:val="vi-VN"/>
-        </w:rPr>
-      </w:pPr>
-    </w:p>
-    <w:p>
-      <w:pPr>
-        <w:rPr>
-          <w:sz w:val="28"/>
-          <w:szCs w:val="28"/>
-          <w:lang w:val="vi-VN"/>
-        </w:rPr>
-      </w:pPr>
-      <w:r>
-        <w:rPr>
-          <w:sz w:val="28"/>
-          <w:szCs w:val="28"/>
-          <w:lang w:val="vi-VN"/>
-        </w:rPr>
-        <w:t>Chương 1: Giới thiệu về Scrapy (2-3 trang)</w:t>
-      </w:r>
-    </w:p>
-    <w:p>
-      <w:pPr>
-        <w:rPr>
-          <w:sz w:val="28"/>
-          <w:szCs w:val="28"/>
-          <w:lang w:val="vi-VN"/>
-        </w:rPr>
-      </w:pPr>
-    </w:p>
-    <w:p>
-      <w:pPr>
-        <w:rPr>
-          <w:sz w:val="28"/>
-          <w:szCs w:val="28"/>
-          <w:lang w:val="vi-VN"/>
-        </w:rPr>
-      </w:pPr>
-      <w:r>
-        <w:rPr>
-          <w:sz w:val="28"/>
-          <w:szCs w:val="28"/>
-          <w:lang w:val="vi-VN"/>
-        </w:rPr>
-        <w:t>1.1. Scrapy là gì?</w:t>
-      </w:r>
-    </w:p>
-    <w:p>
-      <w:pPr>
-        <w:rPr>
-          <w:sz w:val="28"/>
-          <w:szCs w:val="28"/>
-          <w:lang w:val="vi-VN"/>
-        </w:rPr>
-      </w:pPr>
-      <w:r>
-        <w:rPr>
-          <w:sz w:val="28"/>
-          <w:szCs w:val="28"/>
-          <w:lang w:val="vi-VN"/>
-        </w:rPr>
-        <w:t>Giới thiệu về Scrapy như một framework mã nguồn mở để thu thập dữ liệu web.</w:t>
-      </w:r>
-    </w:p>
-    <w:p>
-      <w:pPr>
-        <w:rPr>
-          <w:sz w:val="28"/>
-          <w:szCs w:val="28"/>
-          <w:lang w:val="vi-VN"/>
-        </w:rPr>
-      </w:pPr>
-      <w:r>
-        <w:rPr>
-          <w:sz w:val="28"/>
-          <w:szCs w:val="28"/>
-          <w:lang w:val="vi-VN"/>
-        </w:rPr>
-        <w:t>1.2. Lịch sử phát triển</w:t>
-      </w:r>
-    </w:p>
-    <w:p>
-      <w:pPr>
-        <w:rPr>
-          <w:sz w:val="28"/>
-          <w:szCs w:val="28"/>
-          <w:lang w:val="vi-VN"/>
-        </w:rPr>
-      </w:pPr>
-      <w:r>
-        <w:rPr>
-          <w:sz w:val="28"/>
-          <w:szCs w:val="28"/>
-          <w:lang w:val="vi-VN"/>
-        </w:rPr>
-        <w:t>Được phát triển bởi Scrapinghub vào năm 2008.</w:t>
-      </w:r>
-    </w:p>
-    <w:p>
-      <w:pPr>
-        <w:rPr>
-          <w:sz w:val="28"/>
-          <w:szCs w:val="28"/>
-          <w:lang w:val="vi-VN"/>
-        </w:rPr>
-      </w:pPr>
-      <w:r>
-        <w:rPr>
-          <w:sz w:val="28"/>
-          <w:szCs w:val="28"/>
-          <w:lang w:val="vi-VN"/>
-        </w:rPr>
-        <w:t>1.3. Các tính năng chính của Scrapy</w:t>
-      </w:r>
-    </w:p>
-    <w:p>
-      <w:pPr>
-        <w:rPr>
-          <w:sz w:val="28"/>
-          <w:szCs w:val="28"/>
-          <w:lang w:val="vi-VN"/>
-        </w:rPr>
-      </w:pPr>
-      <w:r>
-        <w:rPr>
-          <w:sz w:val="28"/>
-          <w:szCs w:val="28"/>
-          <w:lang w:val="vi-VN"/>
-        </w:rPr>
-        <w:t>Tự động điều hướng qua các trang web (pagination).</w:t>
-      </w:r>
-    </w:p>
-    <w:p>
-      <w:pPr>
-        <w:rPr>
-          <w:sz w:val="28"/>
-          <w:szCs w:val="28"/>
-          <w:lang w:val="vi-VN"/>
-        </w:rPr>
-      </w:pPr>
-      <w:r>
-        <w:rPr>
-          <w:sz w:val="28"/>
-          <w:szCs w:val="28"/>
-          <w:lang w:val="vi-VN"/>
-        </w:rPr>
-        <w:t>Xử lý đồng thời các yêu cầu (asynchronous requests).</w:t>
-      </w:r>
-    </w:p>
-    <w:p>
-      <w:pPr>
-        <w:rPr>
-          <w:sz w:val="28"/>
-          <w:szCs w:val="28"/>
-          <w:lang w:val="vi-VN"/>
-        </w:rPr>
-      </w:pPr>
-      <w:r>
-        <w:rPr>
-          <w:sz w:val="28"/>
-          <w:szCs w:val="28"/>
-          <w:lang w:val="vi-VN"/>
-        </w:rPr>
-        <w:t>Hỗ trợ mạnh mẽ cho việc trích xuất dữ liệu với XPath và CSS selectors.</w:t>
-      </w:r>
-    </w:p>
-    <w:p>
-      <w:pPr>
-        <w:rPr>
-          <w:sz w:val="28"/>
-          <w:szCs w:val="28"/>
-          <w:lang w:val="vi-VN"/>
-        </w:rPr>
-      </w:pPr>
-      <w:r>
-        <w:rPr>
-          <w:sz w:val="28"/>
-          <w:szCs w:val="28"/>
-          <w:lang w:val="vi-VN"/>
-        </w:rPr>
-        <w:t>1.4. Tại sao chọn Scrapy?</w:t>
-      </w:r>
-    </w:p>
-    <w:p>
-      <w:pPr>
-        <w:rPr>
-          <w:sz w:val="28"/>
-          <w:szCs w:val="28"/>
-          <w:lang w:val="vi-VN"/>
-        </w:rPr>
-      </w:pPr>
-      <w:r>
-        <w:rPr>
-          <w:sz w:val="28"/>
-          <w:szCs w:val="28"/>
-          <w:lang w:val="vi-VN"/>
-        </w:rPr>
-        <w:t>Tính hiệu quả, dễ dàng mở rộng, và khả năng tùy chỉnh cao.</w:t>
-      </w:r>
-    </w:p>
-    <w:p>
-      <w:pPr>
-        <w:rPr>
-          <w:sz w:val="28"/>
-          <w:szCs w:val="28"/>
-          <w:lang w:val="vi-VN"/>
-        </w:rPr>
-      </w:pPr>
-      <w:r>
-        <w:rPr>
-          <w:sz w:val="28"/>
-          <w:szCs w:val="28"/>
-          <w:lang w:val="vi-VN"/>
-        </w:rPr>
-        <w:t>Chương 2: Cài đặt và thiết lập môi trường Scrapy (3-4 trang)</w:t>
-      </w:r>
-    </w:p>
-    <w:p>
-      <w:pPr>
-        <w:rPr>
-          <w:sz w:val="28"/>
-          <w:szCs w:val="28"/>
-          <w:lang w:val="vi-VN"/>
-        </w:rPr>
-      </w:pPr>
-    </w:p>
-    <w:p>
-      <w:pPr>
-        <w:rPr>
-          <w:sz w:val="28"/>
-          <w:szCs w:val="28"/>
-          <w:lang w:val="vi-VN"/>
-        </w:rPr>
-      </w:pPr>
-      <w:r>
-        <w:rPr>
-          <w:sz w:val="28"/>
-          <w:szCs w:val="28"/>
-          <w:lang w:val="vi-VN"/>
-        </w:rPr>
-        <w:t>2.1. Cài đặt Python</w:t>
-      </w:r>
-    </w:p>
-    <w:p>
-      <w:pPr>
-        <w:rPr>
-          <w:sz w:val="28"/>
-          <w:szCs w:val="28"/>
-          <w:lang w:val="vi-VN"/>
-        </w:rPr>
-      </w:pPr>
-      <w:r>
-        <w:rPr>
-          <w:sz w:val="28"/>
-          <w:szCs w:val="28"/>
-          <w:lang w:val="vi-VN"/>
-        </w:rPr>
-        <w:t>Hướng dẫn cài đặt Python, yêu cầu môi trường.</w:t>
-      </w:r>
-    </w:p>
-    <w:p>
-      <w:pPr>
-        <w:rPr>
-          <w:sz w:val="28"/>
-          <w:szCs w:val="28"/>
-          <w:lang w:val="vi-VN"/>
-        </w:rPr>
-      </w:pPr>
-      <w:r>
-        <w:rPr>
-          <w:sz w:val="28"/>
-          <w:szCs w:val="28"/>
-          <w:lang w:val="vi-VN"/>
-        </w:rPr>
-        <w:t>2.2. Cài đặt Scrapy</w:t>
-      </w:r>
-    </w:p>
-    <w:p>
-      <w:pPr>
-        <w:rPr>
-          <w:sz w:val="28"/>
-          <w:szCs w:val="28"/>
-          <w:lang w:val="vi-VN"/>
-        </w:rPr>
-      </w:pPr>
-      <w:r>
-        <w:rPr>
-          <w:sz w:val="28"/>
-          <w:szCs w:val="28"/>
-          <w:lang w:val="vi-VN"/>
-        </w:rPr>
-        <w:lastRenderedPageBreak/>
-        <w:t>Cách cài đặt Scrapy thông qua pip (pip install scrapy).</w:t>
-      </w:r>
-    </w:p>
-    <w:p>
-      <w:pPr>
-        <w:rPr>
-          <w:sz w:val="28"/>
-          <w:szCs w:val="28"/>
-          <w:lang w:val="vi-VN"/>
-        </w:rPr>
-      </w:pPr>
-      <w:r>
-        <w:rPr>
-          <w:sz w:val="28"/>
-          <w:szCs w:val="28"/>
-          <w:lang w:val="vi-VN"/>
-        </w:rPr>
-        <w:t>2.3. Thiết lập dự án Scrapy</w:t>
-      </w:r>
-    </w:p>
-    <w:p>
-      <w:pPr>
-        <w:rPr>
-          <w:sz w:val="28"/>
-          <w:szCs w:val="28"/>
-          <w:lang w:val="vi-VN"/>
-        </w:rPr>
-      </w:pPr>
-      <w:r>
-        <w:rPr>
-          <w:sz w:val="28"/>
-          <w:szCs w:val="28"/>
-          <w:lang w:val="vi-VN"/>
-        </w:rPr>
-        <w:t>Cách khởi tạo dự án Scrapy với lệnh scrapy startproject project_name.</w:t>
-      </w:r>
-    </w:p>
-    <w:p>
-      <w:pPr>
-        <w:rPr>
-          <w:sz w:val="28"/>
-          <w:szCs w:val="28"/>
-          <w:lang w:val="vi-VN"/>
-        </w:rPr>
-      </w:pPr>
-      <w:r>
-        <w:rPr>
-          <w:sz w:val="28"/>
-          <w:szCs w:val="28"/>
-          <w:lang w:val="vi-VN"/>
-        </w:rPr>
-        <w:t>2.4. Cấu trúc thư mục Scrapy</w:t>
-      </w:r>
-    </w:p>
-    <w:p>
-      <w:pPr>
-        <w:rPr>
-          <w:sz w:val="28"/>
-          <w:szCs w:val="28"/>
-          <w:lang w:val="vi-VN"/>
-        </w:rPr>
-      </w:pPr>
-      <w:r>
-        <w:rPr>
-          <w:sz w:val="28"/>
-          <w:szCs w:val="28"/>
-          <w:lang w:val="vi-VN"/>
-        </w:rPr>
-        <w:t>Giải thích từng phần của thư mục dự án: spiders, middlewares, pipelines, v.v.</w:t>
-      </w:r>
-    </w:p>
-    <w:p>
-      <w:pPr>
-        <w:rPr>
-          <w:sz w:val="28"/>
-          <w:szCs w:val="28"/>
-          <w:lang w:val="vi-VN"/>
-        </w:rPr>
-      </w:pPr>
-      <w:r>
-        <w:rPr>
-          <w:sz w:val="28"/>
-          <w:szCs w:val="28"/>
-          <w:lang w:val="vi-VN"/>
-        </w:rPr>
-        <w:t>Chương 3: Cấu trúc cơ bản của Spider trong Scrapy (4-5 trang)</w:t>
-      </w:r>
-    </w:p>
-    <w:p>
-      <w:pPr>
-        <w:rPr>
-          <w:sz w:val="28"/>
-          <w:szCs w:val="28"/>
-          <w:lang w:val="vi-VN"/>
-        </w:rPr>
-      </w:pPr>
-    </w:p>
-    <w:p>
-      <w:pPr>
-        <w:rPr>
-          <w:sz w:val="28"/>
-          <w:szCs w:val="28"/>
-          <w:lang w:val="vi-VN"/>
-        </w:rPr>
-      </w:pPr>
-      <w:r>
-        <w:rPr>
-          <w:sz w:val="28"/>
-          <w:szCs w:val="28"/>
-          <w:lang w:val="vi-VN"/>
-        </w:rPr>
-        <w:t>3.1. Spider là gì?</w:t>
-      </w:r>
-    </w:p>
-    <w:p>
-      <w:pPr>
-        <w:rPr>
-          <w:sz w:val="28"/>
-          <w:szCs w:val="28"/>
-          <w:lang w:val="vi-VN"/>
-        </w:rPr>
-      </w:pPr>
-      <w:r>
-        <w:rPr>
-          <w:sz w:val="28"/>
-          <w:szCs w:val="28"/>
-          <w:lang w:val="vi-VN"/>
-        </w:rPr>
-        <w:t>Giới thiệu khái niệm Spider trong Scrapy và cách nó hoạt động.</w:t>
-      </w:r>
-    </w:p>
-    <w:p>
-      <w:pPr>
-        <w:rPr>
-          <w:sz w:val="28"/>
-          <w:szCs w:val="28"/>
-          <w:lang w:val="vi-VN"/>
-        </w:rPr>
-      </w:pPr>
-      <w:r>
-        <w:rPr>
-          <w:sz w:val="28"/>
-          <w:szCs w:val="28"/>
-          <w:lang w:val="vi-VN"/>
-        </w:rPr>
-        <w:t>3.2. Các thành phần của một Spider</w:t>
-      </w:r>
-    </w:p>
-    <w:p>
-      <w:pPr>
-        <w:rPr>
-          <w:sz w:val="28"/>
-          <w:szCs w:val="28"/>
-          <w:lang w:val="vi-VN"/>
-        </w:rPr>
-      </w:pPr>
-      <w:r>
-        <w:rPr>
-          <w:sz w:val="28"/>
-          <w:szCs w:val="28"/>
-          <w:lang w:val="vi-VN"/>
-        </w:rPr>
-        <w:t>start_urls: Danh sách các URL để bắt đầu thu thập dữ liệu.</w:t>
-      </w:r>
-    </w:p>
-    <w:p>
-      <w:pPr>
-        <w:rPr>
-          <w:sz w:val="28"/>
-          <w:szCs w:val="28"/>
-          <w:lang w:val="vi-VN"/>
-        </w:rPr>
-      </w:pPr>
-      <w:r>
-        <w:rPr>
-          <w:sz w:val="28"/>
-          <w:szCs w:val="28"/>
-          <w:lang w:val="vi-VN"/>
-        </w:rPr>
-        <w:t>parse: Phương thức để phân tích dữ liệu từ trang web.</w:t>
-      </w:r>
-    </w:p>
-    <w:p>
-      <w:pPr>
-        <w:rPr>
-          <w:sz w:val="28"/>
-          <w:szCs w:val="28"/>
-          <w:lang w:val="vi-VN"/>
-        </w:rPr>
-      </w:pPr>
-      <w:r>
-        <w:rPr>
-          <w:sz w:val="28"/>
-          <w:szCs w:val="28"/>
-          <w:lang w:val="vi-VN"/>
-        </w:rPr>
-        <w:t>Ví dụ về một Spider cơ bản.</w:t>
-      </w:r>
-    </w:p>
-    <w:p>
-      <w:pPr>
-        <w:rPr>
-          <w:sz w:val="28"/>
-          <w:szCs w:val="28"/>
-          <w:lang w:val="vi-VN"/>
-        </w:rPr>
-      </w:pPr>
-      <w:r>
-        <w:rPr>
-          <w:sz w:val="28"/>
-          <w:szCs w:val="28"/>
-          <w:lang w:val="vi-VN"/>
-        </w:rPr>
-        <w:t>3.3. Xử lý đồng thời</w:t>
-      </w:r>
-    </w:p>
-    <w:p>
-      <w:pPr>
-        <w:rPr>
-          <w:sz w:val="28"/>
-          <w:szCs w:val="28"/>
-          <w:lang w:val="vi-VN"/>
-        </w:rPr>
-      </w:pPr>
-      <w:r>
-        <w:rPr>
-          <w:sz w:val="28"/>
-          <w:szCs w:val="28"/>
-          <w:lang w:val="vi-VN"/>
-        </w:rPr>
-        <w:t>Giới thiệu về việc xử lý nhiều yêu cầu đồng thời trong Scrapy (asynchronous processing).</w:t>
-      </w:r>
-    </w:p>
-    <w:p>
-      <w:pPr>
-        <w:rPr>
-          <w:sz w:val="28"/>
-          <w:szCs w:val="28"/>
-          <w:lang w:val="vi-VN"/>
-        </w:rPr>
-      </w:pPr>
-      <w:r>
-        <w:rPr>
-          <w:sz w:val="28"/>
-          <w:szCs w:val="28"/>
-          <w:lang w:val="vi-VN"/>
-        </w:rPr>
-        <w:t>Chương 4: Trích xuất dữ liệu với Scrapy (5-6 trang)</w:t>
-      </w:r>
-    </w:p>
-    <w:p>
-      <w:pPr>
-        <w:rPr>
-          <w:sz w:val="28"/>
-          <w:szCs w:val="28"/>
-          <w:lang w:val="vi-VN"/>
-        </w:rPr>
-      </w:pPr>
-    </w:p>
-    <w:p>
-      <w:pPr>
-        <w:rPr>
-          <w:sz w:val="28"/>
-          <w:szCs w:val="28"/>
-          <w:lang w:val="vi-VN"/>
-        </w:rPr>
-      </w:pPr>
-      <w:r>
-        <w:rPr>
-          <w:sz w:val="28"/>
-          <w:szCs w:val="28"/>
-          <w:lang w:val="vi-VN"/>
-        </w:rPr>
-        <w:t>4.1. Các công cụ trích xuất dữ liệu: XPath và CSS selectors</w:t>
-      </w:r>
-    </w:p>
-    <w:p>
-      <w:pPr>
-        <w:rPr>
-          <w:sz w:val="28"/>
-          <w:szCs w:val="28"/>
-          <w:lang w:val="vi-VN"/>
-        </w:rPr>
-      </w:pPr>
-      <w:r>
-        <w:rPr>
-          <w:sz w:val="28"/>
-          <w:szCs w:val="28"/>
-          <w:lang w:val="vi-VN"/>
-        </w:rPr>
-        <w:t>So sánh XPath và CSS selectors.</w:t>
-      </w:r>
-    </w:p>
-    <w:p>
-      <w:pPr>
-        <w:rPr>
-          <w:sz w:val="28"/>
-          <w:szCs w:val="28"/>
-          <w:lang w:val="vi-VN"/>
-        </w:rPr>
-      </w:pPr>
-      <w:r>
-        <w:rPr>
-          <w:sz w:val="28"/>
-          <w:szCs w:val="28"/>
-          <w:lang w:val="vi-VN"/>
-        </w:rPr>
-        <w:t>Ví dụ sử dụng XPath và CSS để trích xuất dữ liệu từ trang web.</w:t>
-      </w:r>
-    </w:p>
-    <w:p>
-      <w:pPr>
-        <w:rPr>
-          <w:sz w:val="28"/>
-          <w:szCs w:val="28"/>
-          <w:lang w:val="vi-VN"/>
-        </w:rPr>
-      </w:pPr>
-      <w:r>
-        <w:rPr>
-          <w:sz w:val="28"/>
-          <w:szCs w:val="28"/>
-          <w:lang w:val="vi-VN"/>
-        </w:rPr>
-        <w:t>4.2. Trích xuất dữ liệu từ HTML</w:t>
-      </w:r>
-    </w:p>
-    <w:p>
-      <w:pPr>
-        <w:rPr>
-          <w:sz w:val="28"/>
-          <w:szCs w:val="28"/>
-          <w:lang w:val="vi-VN"/>
-        </w:rPr>
-      </w:pPr>
-      <w:r>
-        <w:rPr>
-          <w:sz w:val="28"/>
-          <w:szCs w:val="28"/>
-          <w:lang w:val="vi-VN"/>
-        </w:rPr>
-        <w:t>Ví dụ về cách trích xuất các yếu tố cụ thể như tiêu đề, giá sản phẩm, v.v.</w:t>
-      </w:r>
-    </w:p>
-    <w:p>
-      <w:pPr>
-        <w:rPr>
-          <w:sz w:val="28"/>
-          <w:szCs w:val="28"/>
-          <w:lang w:val="vi-VN"/>
-        </w:rPr>
-      </w:pPr>
-      <w:r>
-        <w:rPr>
-          <w:sz w:val="28"/>
-          <w:szCs w:val="28"/>
-          <w:lang w:val="vi-VN"/>
-        </w:rPr>
-        <w:t>4.3. Xử lý nhiều trang (pagination)</w:t>
-      </w:r>
-    </w:p>
-    <w:p>
-      <w:pPr>
-        <w:rPr>
-          <w:sz w:val="28"/>
-          <w:szCs w:val="28"/>
-          <w:lang w:val="vi-VN"/>
-        </w:rPr>
-      </w:pPr>
-      <w:r>
-        <w:rPr>
-          <w:sz w:val="28"/>
-          <w:szCs w:val="28"/>
-          <w:lang w:val="vi-VN"/>
-        </w:rPr>
-        <w:t>Cách xử lý phân trang tự động để thu thập dữ liệu từ nhiều trang.</w:t>
-      </w:r>
-    </w:p>
-    <w:p>
-      <w:pPr>
-        <w:rPr>
-          <w:sz w:val="28"/>
-          <w:szCs w:val="28"/>
-          <w:lang w:val="vi-VN"/>
-        </w:rPr>
-      </w:pPr>
-      <w:r>
-        <w:rPr>
-          <w:sz w:val="28"/>
-          <w:szCs w:val="28"/>
-          <w:lang w:val="vi-VN"/>
-        </w:rPr>
-        <w:t>Chương 5: Quản lý dữ liệu sau khi thu thập (3-4 trang)</w:t>
-      </w:r>
-    </w:p>
-    <w:p>
-      <w:pPr>
-        <w:rPr>
-          <w:sz w:val="28"/>
-          <w:szCs w:val="28"/>
-          <w:lang w:val="vi-VN"/>
-        </w:rPr>
-      </w:pPr>
-    </w:p>
-    <w:p>
-      <w:pPr>
-        <w:rPr>
-          <w:sz w:val="28"/>
-          <w:szCs w:val="28"/>
-          <w:lang w:val="vi-VN"/>
-        </w:rPr>
-      </w:pPr>
-      <w:r>
-        <w:rPr>
-          <w:sz w:val="28"/>
-          <w:szCs w:val="28"/>
-          <w:lang w:val="vi-VN"/>
-        </w:rPr>
-        <w:t>5.1. Pipelines trong Scrapy</w:t>
-      </w:r>
-    </w:p>
-    <w:p>
-      <w:pPr>
-        <w:rPr>
-          <w:sz w:val="28"/>
-          <w:szCs w:val="28"/>
-          <w:lang w:val="vi-VN"/>
-        </w:rPr>
-      </w:pPr>
-      <w:r>
-        <w:rPr>
-          <w:sz w:val="28"/>
-          <w:szCs w:val="28"/>
-          <w:lang w:val="vi-VN"/>
-        </w:rPr>
-        <w:t>Giới thiệu về pipelines, cách xử lý dữ liệu sau khi thu thập.</w:t>
-      </w:r>
-    </w:p>
-    <w:p>
-      <w:pPr>
-        <w:rPr>
-          <w:sz w:val="28"/>
-          <w:szCs w:val="28"/>
-          <w:lang w:val="vi-VN"/>
-        </w:rPr>
-      </w:pPr>
-      <w:r>
-        <w:rPr>
-          <w:sz w:val="28"/>
-          <w:szCs w:val="28"/>
-          <w:lang w:val="vi-VN"/>
-        </w:rPr>
-        <w:t>5.2. Lưu dữ liệu vào cơ sở dữ liệu</w:t>
-      </w:r>
-    </w:p>
-    <w:p>
-      <w:pPr>
-        <w:rPr>
-          <w:sz w:val="28"/>
-          <w:szCs w:val="28"/>
-          <w:lang w:val="vi-VN"/>
-        </w:rPr>
-      </w:pPr>
-      <w:r>
-        <w:rPr>
-          <w:sz w:val="28"/>
-          <w:szCs w:val="28"/>
-          <w:lang w:val="vi-VN"/>
-        </w:rPr>
-        <w:t>Cách sử dụng scrapy pipelines để lưu dữ liệu vào MongoDB, MySQL, hoặc SQLite.</w:t>
-      </w:r>
-    </w:p>
-    <w:p>
-      <w:pPr>
-        <w:rPr>
-          <w:sz w:val="28"/>
-          <w:szCs w:val="28"/>
-          <w:lang w:val="vi-VN"/>
-        </w:rPr>
-      </w:pPr>
-      <w:r>
-        <w:rPr>
-          <w:sz w:val="28"/>
-          <w:szCs w:val="28"/>
-          <w:lang w:val="vi-VN"/>
-        </w:rPr>
-        <w:t>Ví dụ lưu dữ liệu vào MongoDB.</w:t>
-      </w:r>
-    </w:p>
-    <w:p>
-      <w:pPr>
-        <w:rPr>
-          <w:sz w:val="28"/>
-          <w:szCs w:val="28"/>
-          <w:lang w:val="vi-VN"/>
-        </w:rPr>
-      </w:pPr>
-      <w:r>
-        <w:rPr>
-          <w:sz w:val="28"/>
-          <w:szCs w:val="28"/>
-          <w:lang w:val="vi-VN"/>
-        </w:rPr>
-        <w:t>5.3. Lưu dữ liệu dưới dạng JSON hoặc CSV</w:t>
-      </w:r>
-    </w:p>
-    <w:p>
-      <w:pPr>
-        <w:rPr>
-          <w:sz w:val="28"/>
-          <w:szCs w:val="28"/>
-          <w:lang w:val="vi-VN"/>
-        </w:rPr>
-      </w:pPr>
-      <w:r>
-        <w:rPr>
-          <w:sz w:val="28"/>
-          <w:szCs w:val="28"/>
-          <w:lang w:val="vi-VN"/>
-        </w:rPr>
-        <w:t>Cách sử dụng các tùy chọn xuất dữ liệu như JSON, CSV hoặc XML.</w:t>
-      </w:r>
-    </w:p>
-    <w:p>
-      <w:pPr>
-        <w:rPr>
-          <w:sz w:val="28"/>
-          <w:szCs w:val="28"/>
-          <w:lang w:val="vi-VN"/>
-        </w:rPr>
-      </w:pPr>
-      <w:r>
-        <w:rPr>
-          <w:sz w:val="28"/>
-          <w:szCs w:val="28"/>
-          <w:lang w:val="vi-VN"/>
-        </w:rPr>
-        <w:t>Chương 6: Tối ưu hóa và cải thiện hiệu suất của Spider (3-4 trang)</w:t>
-      </w:r>
-    </w:p>
-    <w:p>
-      <w:pPr>
-        <w:rPr>
-          <w:sz w:val="28"/>
-          <w:szCs w:val="28"/>
-          <w:lang w:val="vi-VN"/>
-        </w:rPr>
-      </w:pPr>
-    </w:p>
-    <w:p>
-      <w:pPr>
-        <w:rPr>
-          <w:sz w:val="28"/>
-          <w:szCs w:val="28"/>
-          <w:lang w:val="vi-VN"/>
-        </w:rPr>
-      </w:pPr>
-      <w:r>
-        <w:rPr>
-          <w:sz w:val="28"/>
-          <w:szCs w:val="28"/>
-          <w:lang w:val="vi-VN"/>
-        </w:rPr>
-        <w:t>6.1. Điều chỉnh số lượng yêu cầu đồng thời</w:t>
-      </w:r>
-    </w:p>
-    <w:p>
-      <w:pPr>
-        <w:rPr>
-          <w:sz w:val="28"/>
-          <w:szCs w:val="28"/>
-          <w:lang w:val="vi-VN"/>
-        </w:rPr>
-      </w:pPr>
-      <w:r>
-        <w:rPr>
-          <w:sz w:val="28"/>
-          <w:szCs w:val="28"/>
-          <w:lang w:val="vi-VN"/>
-        </w:rPr>
-        <w:t>Cách tối ưu hóa số lượng yêu cầu đồng thời (CONCURRENT_REQUESTS) để tăng hiệu suất.</w:t>
-      </w:r>
-    </w:p>
-    <w:p>
-      <w:pPr>
-        <w:rPr>
-          <w:sz w:val="28"/>
-          <w:szCs w:val="28"/>
-          <w:lang w:val="vi-VN"/>
-        </w:rPr>
-      </w:pPr>
-      <w:r>
-        <w:rPr>
-          <w:sz w:val="28"/>
-          <w:szCs w:val="28"/>
-          <w:lang w:val="vi-VN"/>
-        </w:rPr>
-        <w:t>6.2. Sử dụng User-Agent và tránh bị chặn</w:t>
-      </w:r>
-    </w:p>
-    <w:p>
-      <w:pPr>
-        <w:rPr>
-          <w:sz w:val="28"/>
-          <w:szCs w:val="28"/>
-          <w:lang w:val="vi-VN"/>
-        </w:rPr>
-      </w:pPr>
-      <w:r>
-        <w:rPr>
-          <w:sz w:val="28"/>
-          <w:szCs w:val="28"/>
-          <w:lang w:val="vi-VN"/>
-        </w:rPr>
-        <w:t>Cách thiết lập User-Agent, xử lý các vấn đề về robots.txt.</w:t>
-      </w:r>
-    </w:p>
-    <w:p>
-      <w:pPr>
-        <w:rPr>
-          <w:sz w:val="28"/>
-          <w:szCs w:val="28"/>
-          <w:lang w:val="vi-VN"/>
-        </w:rPr>
-      </w:pPr>
-      <w:r>
-        <w:rPr>
-          <w:sz w:val="28"/>
-          <w:szCs w:val="28"/>
-          <w:lang w:val="vi-VN"/>
-        </w:rPr>
-        <w:lastRenderedPageBreak/>
-        <w:t>6.3. Delay giữa các yêu cầu</w:t>
-      </w:r>
-    </w:p>
-    <w:p>
-      <w:pPr>
-        <w:rPr>
-          <w:sz w:val="28"/>
-          <w:szCs w:val="28"/>
-          <w:lang w:val="vi-VN"/>
-        </w:rPr>
-      </w:pPr>
-      <w:r>
-        <w:rPr>
-          <w:sz w:val="28"/>
-          <w:szCs w:val="28"/>
-          <w:lang w:val="vi-VN"/>
-        </w:rPr>
-        <w:t>Cách sử dụng DOWNLOAD_DELAY để tránh quá tải hoặc bị chặn bởi các trang web.</w:t>
-      </w:r>
-    </w:p>
-    <w:p>
-      <w:pPr>
-        <w:rPr>
-          <w:sz w:val="28"/>
-          <w:szCs w:val="28"/>
-          <w:lang w:val="vi-VN"/>
-        </w:rPr>
-      </w:pPr>
-      <w:r>
-        <w:rPr>
-          <w:sz w:val="28"/>
-          <w:szCs w:val="28"/>
-          <w:lang w:val="vi-VN"/>
-        </w:rPr>
-        <w:t>Chương 7: Triển khai và giám sát Scrapy (2-3 trang)</w:t>
-      </w:r>
-    </w:p>
-    <w:p>
-      <w:pPr>
-        <w:rPr>
-          <w:sz w:val="28"/>
-          <w:szCs w:val="28"/>
-          <w:lang w:val="vi-VN"/>
-        </w:rPr>
-      </w:pPr>
-    </w:p>
-    <w:p>
-      <w:pPr>
-        <w:rPr>
-          <w:sz w:val="28"/>
-          <w:szCs w:val="28"/>
-          <w:lang w:val="vi-VN"/>
-        </w:rPr>
-      </w:pPr>
-      <w:r>
-        <w:rPr>
-          <w:sz w:val="28"/>
-          <w:szCs w:val="28"/>
-          <w:lang w:val="vi-VN"/>
-        </w:rPr>
-        <w:t>7.1. Triển khai Scrapy trên Scrapinghub</w:t>
-      </w:r>
-    </w:p>
-    <w:p>
-      <w:pPr>
-        <w:rPr>
-          <w:sz w:val="28"/>
-          <w:szCs w:val="28"/>
-          <w:lang w:val="vi-VN"/>
-        </w:rPr>
-      </w:pPr>
-      <w:r>
-        <w:rPr>
-          <w:sz w:val="28"/>
-          <w:szCs w:val="28"/>
-          <w:lang w:val="vi-VN"/>
-        </w:rPr>
-        <w:t>Hướng dẫn triển khai Scrapy trên nền tảng Scrapinghub để chạy spider trên đám mây.</w:t>
-      </w:r>
-    </w:p>
-    <w:p>
-      <w:pPr>
-        <w:rPr>
-          <w:sz w:val="28"/>
-          <w:szCs w:val="28"/>
-          <w:lang w:val="vi-VN"/>
-        </w:rPr>
-      </w:pPr>
-      <w:r>
-        <w:rPr>
-          <w:sz w:val="28"/>
-          <w:szCs w:val="28"/>
-          <w:lang w:val="vi-VN"/>
-        </w:rPr>
-        <w:t>7.2. Giám sát quá trình thu thập dữ liệu</w:t>
-      </w:r>
-    </w:p>
-    <w:p>
-      <w:pPr>
-        <w:rPr>
-          <w:sz w:val="28"/>
-          <w:szCs w:val="28"/>
-          <w:lang w:val="vi-VN"/>
-        </w:rPr>
-      </w:pPr>
-      <w:r>
-        <w:rPr>
-          <w:sz w:val="28"/>
-          <w:szCs w:val="28"/>
-          <w:lang w:val="vi-VN"/>
-        </w:rPr>
-        <w:t>Cách theo dõi quá trình hoạt động của Spider, xử lý lỗi, và ghi lại log.</w:t>
-      </w:r>
-    </w:p>
-    <w:p>
-      <w:pPr>
-        <w:rPr>
-          <w:sz w:val="28"/>
-          <w:szCs w:val="28"/>
-          <w:lang w:val="vi-VN"/>
-        </w:rPr>
-      </w:pPr>
-      <w:r>
-        <w:rPr>
-          <w:sz w:val="28"/>
-          <w:szCs w:val="28"/>
-          <w:lang w:val="vi-VN"/>
-        </w:rPr>
-        <w:t>Chương 8: Các kỹ thuật nâng cao trong Scrapy (4-5 trang)</w:t>
-      </w:r>
-    </w:p>
-    <w:p>
-      <w:pPr>
-        <w:rPr>
-          <w:sz w:val="28"/>
-          <w:szCs w:val="28"/>
-          <w:lang w:val="vi-VN"/>
-        </w:rPr>
-      </w:pPr>
-    </w:p>
-    <w:p>
-      <w:pPr>
-        <w:rPr>
-          <w:sz w:val="28"/>
-          <w:szCs w:val="28"/>
-          <w:lang w:val="vi-VN"/>
-        </w:rPr>
-      </w:pPr>
-      <w:r>
-        <w:rPr>
-          <w:sz w:val="28"/>
-          <w:szCs w:val="28"/>
-          <w:lang w:val="vi-VN"/>
-        </w:rPr>
-        <w:t>8.1. Middlewares</w:t>
-      </w:r>
-    </w:p>
-    <w:p>
-      <w:pPr>
-        <w:rPr>
-          <w:sz w:val="28"/>
-          <w:szCs w:val="28"/>
-          <w:lang w:val="vi-VN"/>
-        </w:rPr>
-      </w:pPr>
-      <w:r>
-        <w:rPr>
-          <w:sz w:val="28"/>
-          <w:szCs w:val="28"/>
-          <w:lang w:val="vi-VN"/>
-        </w:rPr>
-        <w:t>Giải thích về middlewares trong Scrapy và cách chúng can thiệp vào quá trình xử lý yêu cầu.</w:t>
-      </w:r>
-    </w:p>
-    <w:p>
-      <w:pPr>
-        <w:rPr>
-          <w:sz w:val="28"/>
-          <w:szCs w:val="28"/>
-          <w:lang w:val="vi-VN"/>
-        </w:rPr>
-      </w:pPr>
-      <w:r>
-        <w:rPr>
-          <w:sz w:val="28"/>
-          <w:szCs w:val="28"/>
-          <w:lang w:val="vi-VN"/>
-        </w:rPr>
-        <w:t>8.2. Sử dụng Scrapy để thu thập dữ liệu AJAX</w:t>
-      </w:r>
-    </w:p>
-    <w:p>
-      <w:pPr>
-        <w:rPr>
-          <w:sz w:val="28"/>
-          <w:szCs w:val="28"/>
-          <w:lang w:val="vi-VN"/>
-        </w:rPr>
-      </w:pPr>
-      <w:r>
-        <w:rPr>
-          <w:sz w:val="28"/>
-          <w:szCs w:val="28"/>
-          <w:lang w:val="vi-VN"/>
-        </w:rPr>
-        <w:t>Cách sử dụng Scrapy để thu thập dữ liệu từ các trang sử dụng AJAX.</w:t>
-      </w:r>
-    </w:p>
-    <w:p>
-      <w:pPr>
-        <w:rPr>
-          <w:sz w:val="28"/>
-          <w:szCs w:val="28"/>
-          <w:lang w:val="vi-VN"/>
-        </w:rPr>
-      </w:pPr>
-      <w:r>
-        <w:rPr>
-          <w:sz w:val="28"/>
-          <w:szCs w:val="28"/>
-          <w:lang w:val="vi-VN"/>
-        </w:rPr>
-        <w:t>8.3. Tự động đăng nhập vào các trang web</w:t>
-      </w:r>
-    </w:p>
-    <w:p>
-      <w:pPr>
-        <w:rPr>
-          <w:sz w:val="28"/>
-          <w:szCs w:val="28"/>
-          <w:lang w:val="vi-VN"/>
-        </w:rPr>
-      </w:pPr>
-      <w:r>
-        <w:rPr>
-          <w:sz w:val="28"/>
-          <w:szCs w:val="28"/>
-          <w:lang w:val="vi-VN"/>
-        </w:rPr>
-        <w:t>Cách sử dụng Scrapy để thực hiện đăng nhập tự động và thu thập dữ liệu từ các trang yêu cầu xác thực.</w:t>
-      </w:r>
-    </w:p>
-    <w:p>
-      <w:pPr>
-        <w:rPr>
-          <w:sz w:val="28"/>
-          <w:szCs w:val="28"/>
-          <w:lang w:val="vi-VN"/>
-        </w:rPr>
-      </w:pPr>
-      <w:r>
-        <w:rPr>
-          <w:sz w:val="28"/>
-          <w:szCs w:val="28"/>
-          <w:lang w:val="vi-VN"/>
-        </w:rPr>
-        <w:t>Chương 9: So sánh Scrapy với các công cụ khác (2-3 trang)</w:t>
-      </w:r>
-    </w:p>
-    <w:p>
-      <w:pPr>
-        <w:rPr>
-          <w:sz w:val="28"/>
-          <w:szCs w:val="28"/>
-          <w:lang w:val="vi-VN"/>
-        </w:rPr>
-      </w:pPr>
-      <w:r>
-        <w:rPr>
-          <w:sz w:val="28"/>
-          <w:szCs w:val="28"/>
-          <w:lang w:val="vi-VN"/>
-        </w:rPr>
-        <w:t>9.1. So sánh với BeautifulSoup</w:t>
-      </w:r>
-    </w:p>
-    <w:p>
-      <w:pPr>
-        <w:rPr>
-          <w:sz w:val="28"/>
-          <w:szCs w:val="28"/>
-          <w:lang w:val="vi-VN"/>
-        </w:rPr>
-      </w:pPr>
-      <w:r>
-        <w:rPr>
-          <w:sz w:val="28"/>
-          <w:szCs w:val="28"/>
-          <w:lang w:val="vi-VN"/>
-        </w:rPr>
-        <w:t>Ưu và nhược điểm của Scrapy so với BeautifulSoup.</w:t>
-      </w:r>
-    </w:p>
-    <w:p>
-      <w:pPr>
-        <w:rPr>
-          <w:sz w:val="28"/>
-          <w:szCs w:val="28"/>
-          <w:lang w:val="vi-VN"/>
-        </w:rPr>
-      </w:pPr>
-      <w:r>
-        <w:rPr>
-          <w:sz w:val="28"/>
-          <w:szCs w:val="28"/>
-          <w:lang w:val="vi-VN"/>
-        </w:rPr>
-        <w:t>9.2. So sánh với Selenium</w:t>
-      </w:r>
-    </w:p>
-    <w:p>
-      <w:pPr>
-        <w:rPr>
-          <w:sz w:val="28"/>
-          <w:szCs w:val="28"/>
-          <w:lang w:val="vi-VN"/>
-        </w:rPr>
-      </w:pPr>
-      <w:r>
-        <w:rPr>
-          <w:sz w:val="28"/>
-          <w:szCs w:val="28"/>
-          <w:lang w:val="vi-VN"/>
-        </w:rPr>
-        <w:t>Khi nào nên sử dụng Scrapy, khi nào nên sử dụng Selenium.</w:t>
-      </w:r>
-    </w:p>
-    <w:p>
-      <w:pPr>
-        <w:rPr>
-          <w:sz w:val="28"/>
-          <w:szCs w:val="28"/>
-          <w:lang w:val="vi-VN"/>
-        </w:rPr>
-      </w:pPr>
-      <w:r>
-        <w:rPr>
-          <w:sz w:val="28"/>
-          <w:szCs w:val="28"/>
-          <w:lang w:val="vi-VN"/>
-        </w:rPr>
-        <w:t>Chương 10: Kết luận và hướng phát triển (1-2 trang)</w:t>
-      </w:r>
-    </w:p>
-    <w:p>
-      <w:pPr>
-        <w:rPr>
-          <w:sz w:val="28"/>
-          <w:szCs w:val="28"/>
-          <w:lang w:val="vi-VN"/>
-        </w:rPr>
-      </w:pPr>
-      <w:r>
-        <w:rPr>
-          <w:sz w:val="28"/>
-          <w:szCs w:val="28"/>
-          <w:lang w:val="vi-VN"/>
-        </w:rPr>
-        <w:t>10.1. Tổng kết</w:t>
-      </w:r>
-    </w:p>
-    <w:p>
-      <w:pPr>
-        <w:rPr>
-          <w:sz w:val="28"/>
-          <w:szCs w:val="28"/>
-          <w:lang w:val="vi-VN"/>
-        </w:rPr>
-      </w:pPr>
-      <w:r>
-        <w:rPr>
-          <w:sz w:val="28"/>
-          <w:szCs w:val="28"/>
-          <w:lang w:val="vi-VN"/>
-        </w:rPr>
-        <w:t>Tóm tắt những lợi ích của việc sử dụng Scrapy trong thu thập dữ liệu web.</w:t>
-      </w:r>
-    </w:p>
-    <w:p>
-      <w:pPr>
-        <w:rPr>
-          <w:sz w:val="28"/>
-          <w:szCs w:val="28"/>
-          <w:lang w:val="vi-VN"/>
-        </w:rPr>
-      </w:pPr>
-      <w:r>
-        <w:rPr>
-          <w:sz w:val="28"/>
-          <w:szCs w:val="28"/>
-          <w:lang w:val="vi-VN"/>
-        </w:rPr>
-        <w:t>10.2. Hướng phát triển</w:t>
-      </w:r>
-    </w:p>
-    <w:p>
-      <w:pPr>
-        <w:rPr>
-          <w:sz w:val="28"/>
-          <w:szCs w:val="28"/>
-          <w:lang w:val="vi-VN"/>
-        </w:rPr>
-      </w:pPr>
-      <w:r>
-        <w:rPr>
-          <w:sz w:val="28"/>
-          <w:szCs w:val="28"/>
-          <w:lang w:val="vi-VN"/>
-        </w:rPr>
-        <w:t>Các tính năng và xu hướng phát triển trong tương lai của Scrapy.</w:t>
-      </w:r>
-    </w:p>
-    <w:p>
-      <w:pPr>
-        <w:rPr>
-          <w:sz w:val="28"/>
-          <w:szCs w:val="28"/>
-          <w:lang w:val="vi-VN"/>
-        </w:rPr>
-      </w:pPr>
-      <w:r>
-        <w:rPr>
-          <w:sz w:val="28"/>
-          <w:szCs w:val="28"/>
-          <w:lang w:val="vi-VN"/>
-        </w:rPr>
-        <w:t>Tài liệu tham khảo</w:t>
-      </w:r>
-    </w:p>
-    <w:p>
-      <w:pPr>
-        <w:rPr>
-          <w:sz w:val="28"/>
-          <w:szCs w:val="28"/>
-          <w:lang w:val="vi-VN"/>
-        </w:rPr>
-      </w:pPr>
-      <w:r>
-        <w:rPr>
-          <w:sz w:val="28"/>
-          <w:szCs w:val="28"/>
-          <w:lang w:val="vi-VN"/>
-        </w:rPr>
-        <w:t>Danh sách các nguồn tài liệu bạn đã tham khảo khi viết báo cáo (tài liệu chính thức của Scrapy, sách, blog, v.v.).</w:t>
-      </w:r>
-    </w:p>
-    <w:p>
-      <w:pPr>
-        <w:rPr>
-          <w:sz w:val="28"/>
-          <w:szCs w:val="28"/>
-          <w:lang w:val="vi-VN"/>
-        </w:rPr>
-      </w:pPr>
-      <w:r>
-        <w:rPr>
-          <w:sz w:val="28"/>
-          <w:szCs w:val="28"/>
-          <w:lang w:val="vi-VN"/>
-        </w:rPr>
-        <w:t>Cách thực hiện:</w:t>
-      </w:r>
-    </w:p>
-    <w:p>
-      <w:pPr>
-        <w:rPr>
-          <w:sz w:val="28"/>
-          <w:szCs w:val="28"/>
-          <w:lang w:val="vi-VN"/>
-        </w:rPr>
-      </w:pPr>
-      <w:r>
-        <w:rPr>
-          <w:sz w:val="28"/>
-          <w:szCs w:val="28"/>
-          <w:lang w:val="vi-VN"/>
-        </w:rPr>
-        <w:t>Thu thập thông tin: Trước khi viết, bạn cần thu thập đủ thông tin từ các tài liệu chính thức, blog, và ví dụ mã nguồn từ các dự án Scrapy.</w:t>
-      </w:r>
-    </w:p>
-    <w:p>
-      <w:pPr>
-        <w:rPr>
-          <w:sz w:val="28"/>
-          <w:szCs w:val="28"/>
-          <w:lang w:val="vi-VN"/>
-        </w:rPr>
-      </w:pPr>
-      <w:r>
-        <w:rPr>
-          <w:sz w:val="28"/>
-          <w:szCs w:val="28"/>
-          <w:lang w:val="vi-VN"/>
-        </w:rPr>
-        <w:t>Chia nhỏ bài viết: Mỗi chương nên được chia thành các đoạn văn rõ ràng và dễ hiểu, kèm theo hình ảnh minh họa (nếu cần), ví dụ mã nguồn, và các giải thích chi tiết.</w:t>
-      </w:r>
-    </w:p>
-    <w:p>
-      <w:pPr>
-        <w:rPr>
-          <w:sz w:val="28"/>
-          <w:szCs w:val="28"/>
-          <w:lang w:val="vi-VN"/>
-        </w:rPr>
-      </w:pPr>
-      <w:r>
-        <w:rPr>
-          <w:sz w:val="28"/>
-          <w:szCs w:val="28"/>
-          <w:lang w:val="vi-VN"/>
-        </w:rPr>
-        <w:t>Trình bày rõ ràng: Dùng định dạng chuyên nghiệp trong Word như tiêu đề chương, mục lục, và đánh số trang để người đọc dễ theo dõi.</w:t>
-      </w:r>
-    </w:p>
-    <w:p>
-      <w:pPr>
-        <w:rPr>
-          <w:sz w:val="28"/>
-          <w:szCs w:val="28"/>
-          <w:lang w:val="vi-VN"/>
-        </w:rPr>
-      </w:pPr>
-      <w:r>
-        <w:rPr>
-          <w:sz w:val="28"/>
-          <w:szCs w:val="28"/>
-          <w:lang w:val="vi-VN"/>
-        </w:rPr>
-        <w:t>Nếu bạn cần hỗ trợ thêm về nội dung cụ thể hoặc mẫu báo cáo, hãy cho tôi biết!</w:t>
-      </w:r>
-    </w:p>
-    <w:p>
-      <w:pPr>
-        <w:rPr>
-          <w:sz w:val="28"/>
-          <w:szCs w:val="28"/>
-          <w:lang w:val="vi-VN"/>
-        </w:rPr>
-      </w:pPr>
-    </w:p>
-    <w:p>
-      <w:pPr>
-        <w:tabs>
-          <w:tab w:val="left" w:pos="4680"/>
-        </w:tabs>
-        <w:spacing w:line="360" w:lineRule="auto"/>
-        <w:jc w:val="center"/>
-        <w:rPr>
-          <w:sz w:val="28"/>
-          <w:szCs w:val="28"/>
-        </w:rPr>
-      </w:pPr>
-    </w:p>
-    <w:p>
-      <w:pPr>
-        <w:tabs>
-          <w:tab w:val="left" w:pos="4680"/>
-        </w:tabs>
-        <w:spacing w:line="360" w:lineRule="auto"/>
-        <w:jc w:val="center"/>
-        <w:rPr>
-          <w:sz w:val="28"/>
-          <w:szCs w:val="28"/>
-        </w:rPr>
-      </w:pPr>
-    </w:p>
-    <w:p>
-      <w:pPr>
-        <w:tabs>
-          <w:tab w:val="left" w:pos="4680"/>
-        </w:tabs>
-        <w:spacing w:line="360" w:lineRule="auto"/>
-        <w:jc w:val="center"/>
-        <w:rPr>
-          <w:sz w:val="28"/>
-          <w:szCs w:val="28"/>
-        </w:rPr>
-      </w:pPr>
-    </w:p>
-    <w:p>
-      <w:pPr>
-        <w:tabs>
-          <w:tab w:val="left" w:pos="4680"/>
-        </w:tabs>
-        <w:spacing w:line="360" w:lineRule="auto"/>
-        <w:jc w:val="center"/>
-        <w:rPr>
-          <w:sz w:val="28"/>
-          <w:szCs w:val="28"/>
-        </w:rPr>
-      </w:pPr>
-    </w:p>
-    <w:p>
-      <w:pPr>
-        <w:tabs>
-          <w:tab w:val="left" w:pos="4680"/>
-        </w:tabs>
-        <w:spacing w:line="360" w:lineRule="auto"/>
-        <w:jc w:val="center"/>
-        <w:rPr>
-          <w:sz w:val="28"/>
-          <w:szCs w:val="28"/>
-        </w:rPr>
-      </w:pPr>
-    </w:p>
-    <w:p>
-      <w:pPr>
-        <w:tabs>
-          <w:tab w:val="left" w:pos="4680"/>
-        </w:tabs>
-        <w:spacing w:line="360" w:lineRule="auto"/>
-        <w:jc w:val="center"/>
-        <w:rPr>
-          <w:sz w:val="28"/>
-          <w:szCs w:val="28"/>
-        </w:rPr>
-      </w:pPr>
-    </w:p>
-    <w:p>
-      <w:pPr>
-        <w:tabs>
-          <w:tab w:val="left" w:pos="4680"/>
-        </w:tabs>
-        <w:spacing w:line="360" w:lineRule="auto"/>
-        <w:jc w:val="center"/>
-        <w:rPr>
-          <w:sz w:val="28"/>
-          <w:szCs w:val="28"/>
-        </w:rPr>
-      </w:pPr>
-    </w:p>
-    <w:p>
-      <w:pPr>
-        <w:tabs>
-          <w:tab w:val="left" w:pos="4680"/>
-        </w:tabs>
-        <w:spacing w:line="360" w:lineRule="auto"/>
-        <w:rPr>
-          <w:b/>
-          <w:bCs/>
-          <w:sz w:val="30"/>
-          <w:szCs w:val="20"/>
-        </w:rPr>
-      </w:pPr>
-    </w:p>
-    <w:p/>
+          <w:sz w:val="28"/>
+          <w:szCs w:val="28"/>
+          <w:lang w:val="vi-VN"/>
+        </w:rPr>
+      </w:pPr>
+    </w:p>
+    <w:p>
+      <w:pPr>
+        <w:rPr>
+          <w:sz w:val="28"/>
+          <w:szCs w:val="28"/>
+          <w:lang w:val="vi-VN"/>
+        </w:rPr>
+      </w:pPr>
+    </w:p>
+    <w:p>
+      <w:pPr>
+        <w:rPr>
+          <w:sz w:val="28"/>
+          <w:szCs w:val="28"/>
+          <w:lang w:val="vi-VN"/>
+        </w:rPr>
+      </w:pPr>
+    </w:p>
+    <w:p>
+      <w:pPr>
+        <w:rPr>
+          <w:sz w:val="28"/>
+          <w:szCs w:val="28"/>
+          <w:lang w:val="vi-VN"/>
+        </w:rPr>
+      </w:pPr>
+    </w:p>
+    <w:p>
+      <w:pPr>
+        <w:rPr>
+          <w:sz w:val="28"/>
+          <w:szCs w:val="28"/>
+          <w:lang w:val="vi-VN"/>
+        </w:rPr>
+      </w:pPr>
+    </w:p>
+    <w:p>
+      <w:pPr>
+        <w:rPr>
+          <w:sz w:val="28"/>
+          <w:szCs w:val="28"/>
+          <w:lang w:val="vi-VN"/>
+        </w:rPr>
+      </w:pPr>
+    </w:p>
+    <w:p>
+      <w:pPr>
+        <w:pStyle w:val="DanhmucTailiuThamkhao"/>
+        <w:rPr>
+          <w:sz w:val="28"/>
+        </w:rPr>
+      </w:pPr>
+      <w:r>
+        <w:rPr>
+          <w:sz w:val="28"/>
+          <w:szCs w:val="28"/>
+          <w:lang w:val="vi-VN"/>
+        </w:rPr>
+        <w:fldChar w:fldCharType="begin"/>
+      </w:r>
+      <w:r>
+        <w:rPr>
+          <w:sz w:val="28"/>
+          <w:szCs w:val="28"/>
+          <w:lang w:val="vi-VN"/>
+        </w:rPr>
+        <w:instrText xml:space="preserve"> ADDIN ZOTERO_BIBL {"uncited":[],"omitted":[],"custom":[]} CSL_BIBLIOGRAPHY </w:instrText>
+      </w:r>
+      <w:r>
+        <w:rPr>
+          <w:sz w:val="28"/>
+          <w:szCs w:val="28"/>
+          <w:lang w:val="vi-VN"/>
+        </w:rPr>
+        <w:fldChar w:fldCharType="separate"/>
+      </w:r>
+      <w:r>
+        <w:rPr>
+          <w:sz w:val="28"/>
+        </w:rPr>
+        <w:t>[1]</w:t>
+      </w:r>
+      <w:r>
+        <w:rPr>
+          <w:sz w:val="28"/>
+        </w:rPr>
+        <w:tab/>
+        <w:t>Schmidt A., “Tại sao doanh nghiệp có thể sử dụng tính năng Quét web để thu thập dữ liệu? - ProxyLa bàn.” Accessed: Oct. 20, 2024. [Online]. Available: https://proxycompass.com/vi/why-might-a-business-use-web-scraping-to-collect-data/</w:t>
+      </w:r>
+    </w:p>
+    <w:p>
+      <w:pPr>
+        <w:pStyle w:val="DanhmucTailiuThamkhao"/>
+        <w:rPr>
+          <w:sz w:val="28"/>
+        </w:rPr>
+      </w:pPr>
+      <w:r>
+        <w:rPr>
+          <w:sz w:val="28"/>
+        </w:rPr>
+        <w:t>[2]</w:t>
+      </w:r>
+      <w:r>
+        <w:rPr>
+          <w:sz w:val="28"/>
+        </w:rPr>
+        <w:tab/>
+        <w:t>“Python là gì? - Giải thích về ngôn ngữ Python - AWS,” Amazon Web Services, Inc. Accessed: Oct. 20, 2024. [Online]. Available: https://aws.amazon.com/vi/what-is/python/</w:t>
+      </w:r>
+    </w:p>
+    <w:p>
+      <w:pPr>
+        <w:pStyle w:val="DanhmucTailiuThamkhao"/>
+        <w:rPr>
+          <w:sz w:val="28"/>
+        </w:rPr>
+      </w:pPr>
+      <w:r>
+        <w:rPr>
+          <w:sz w:val="28"/>
+        </w:rPr>
+        <w:t>[3]</w:t>
+      </w:r>
+      <w:r>
+        <w:rPr>
+          <w:sz w:val="28"/>
+        </w:rPr>
+        <w:tab/>
+        <w:t>TopDev, “Python là gì? Tổng hợp kiến thức cho người mới bắt đầu,” TopDev. Accessed: Oct. 20, 2024. [Online]. Available: https://topdev.vn/blog/python-la-gi/</w:t>
+      </w:r>
+    </w:p>
+    <w:p>
+      <w:pPr>
+        <w:rPr>
+          <w:sz w:val="28"/>
+          <w:szCs w:val="28"/>
+          <w:lang w:val="vi-VN"/>
+        </w:rPr>
+      </w:pPr>
+      <w:r>
+        <w:rPr>
+          <w:sz w:val="28"/>
+          <w:szCs w:val="28"/>
+          <w:lang w:val="vi-VN"/>
+        </w:rPr>
+        <w:fldChar w:fldCharType="end"/>
+      </w:r>
+    </w:p>
     <w:sectPr>
       <w:pgSz w:w="12240" w:h="15840"/>
       <w:pgMar w:top="1134" w:right="1134" w:bottom="1134" w:left="1701" w:header="1191" w:footer="1684" w:gutter="0"/>
@@ -9736,13 +8994,126 @@
         <w:rFonts w:ascii="Courier New" w:hAnsi="Courier New" w:cs="Courier New" w:hint="default"/>
       </w:rPr>
     </w:lvl>
+    <w:lvl w:ilvl="2" w:tplc="04090005">
+      <w:start w:val="1"/>
+      <w:numFmt w:val="bullet"/>
+      <w:lvlText w:val=""/>
+      <w:lvlJc w:val="left"/>
+      <w:pPr>
+        <w:ind w:left="2160" w:hanging="360"/>
+      </w:pPr>
+      <w:rPr>
+        <w:rFonts w:ascii="Wingdings" w:hAnsi="Wingdings" w:hint="default"/>
+      </w:rPr>
+    </w:lvl>
+    <w:lvl w:ilvl="3" w:tplc="04090001" w:tentative="1">
+      <w:start w:val="1"/>
+      <w:numFmt w:val="bullet"/>
+      <w:lvlText w:val=""/>
+      <w:lvlJc w:val="left"/>
+      <w:pPr>
+        <w:ind w:left="2880" w:hanging="360"/>
+      </w:pPr>
+      <w:rPr>
+        <w:rFonts w:ascii="Symbol" w:hAnsi="Symbol" w:hint="default"/>
+      </w:rPr>
+    </w:lvl>
+    <w:lvl w:ilvl="4" w:tplc="04090003" w:tentative="1">
+      <w:start w:val="1"/>
+      <w:numFmt w:val="bullet"/>
+      <w:lvlText w:val="o"/>
+      <w:lvlJc w:val="left"/>
+      <w:pPr>
+        <w:ind w:left="3600" w:hanging="360"/>
+      </w:pPr>
+      <w:rPr>
+        <w:rFonts w:ascii="Courier New" w:hAnsi="Courier New" w:cs="Courier New" w:hint="default"/>
+      </w:rPr>
+    </w:lvl>
+    <w:lvl w:ilvl="5" w:tplc="04090005" w:tentative="1">
+      <w:start w:val="1"/>
+      <w:numFmt w:val="bullet"/>
+      <w:lvlText w:val=""/>
+      <w:lvlJc w:val="left"/>
+      <w:pPr>
+        <w:ind w:left="4320" w:hanging="360"/>
+      </w:pPr>
+      <w:rPr>
+        <w:rFonts w:ascii="Wingdings" w:hAnsi="Wingdings" w:hint="default"/>
+      </w:rPr>
+    </w:lvl>
+    <w:lvl w:ilvl="6" w:tplc="04090001" w:tentative="1">
+      <w:start w:val="1"/>
+      <w:numFmt w:val="bullet"/>
+      <w:lvlText w:val=""/>
+      <w:lvlJc w:val="left"/>
+      <w:pPr>
+        <w:ind w:left="5040" w:hanging="360"/>
+      </w:pPr>
+      <w:rPr>
+        <w:rFonts w:ascii="Symbol" w:hAnsi="Symbol" w:hint="default"/>
+      </w:rPr>
+    </w:lvl>
+    <w:lvl w:ilvl="7" w:tplc="04090003" w:tentative="1">
+      <w:start w:val="1"/>
+      <w:numFmt w:val="bullet"/>
+      <w:lvlText w:val="o"/>
+      <w:lvlJc w:val="left"/>
+      <w:pPr>
+        <w:ind w:left="5760" w:hanging="360"/>
+      </w:pPr>
+      <w:rPr>
+        <w:rFonts w:ascii="Courier New" w:hAnsi="Courier New" w:cs="Courier New" w:hint="default"/>
+      </w:rPr>
+    </w:lvl>
+    <w:lvl w:ilvl="8" w:tplc="04090005" w:tentative="1">
+      <w:start w:val="1"/>
+      <w:numFmt w:val="bullet"/>
+      <w:lvlText w:val=""/>
+      <w:lvlJc w:val="left"/>
+      <w:pPr>
+        <w:ind w:left="6480" w:hanging="360"/>
+      </w:pPr>
+      <w:rPr>
+        <w:rFonts w:ascii="Wingdings" w:hAnsi="Wingdings" w:hint="default"/>
+      </w:rPr>
+    </w:lvl>
+  </w:abstractNum>
+  <w:abstractNum w:abstractNumId="1" w15:restartNumberingAfterBreak="0">
+    <w:nsid w:val="109A0C2F"/>
+    <w:multiLevelType w:val="hybridMultilevel"/>
+    <w:tmpl w:val="3E66363A"/>
+    <w:lvl w:ilvl="0" w:tplc="C8A4F4EA">
+      <w:start w:val="2"/>
+      <w:numFmt w:val="bullet"/>
+      <w:lvlText w:val="-"/>
+      <w:lvlJc w:val="left"/>
+      <w:pPr>
+        <w:ind w:left="786" w:hanging="360"/>
+      </w:pPr>
+      <w:rPr>
+        <w:rFonts w:ascii="Times New Roman" w:eastAsia="Times New Roman" w:hAnsi="Times New Roman" w:cs="Times New Roman" w:hint="default"/>
+      </w:rPr>
+    </w:lvl>
+    <w:lvl w:ilvl="1" w:tplc="04090003" w:tentative="1">
+      <w:start w:val="1"/>
+      <w:numFmt w:val="bullet"/>
+      <w:lvlText w:val="o"/>
+      <w:lvlJc w:val="left"/>
+      <w:pPr>
+        <w:ind w:left="1506" w:hanging="360"/>
+      </w:pPr>
+      <w:rPr>
+        <w:rFonts w:ascii="Courier New" w:hAnsi="Courier New" w:cs="Courier New" w:hint="default"/>
+      </w:rPr>
+    </w:lvl>
     <w:lvl w:ilvl="2" w:tplc="04090005" w:tentative="1">
       <w:start w:val="1"/>
       <w:numFmt w:val="bullet"/>
       <w:lvlText w:val=""/>
       <w:lvlJc w:val="left"/>
       <w:pPr>
-        <w:ind w:left="2160" w:hanging="360"/>
+        <w:ind w:left="2226" w:hanging="360"/>
       </w:pPr>
       <w:rPr>
         <w:rFonts w:ascii="Wingdings" w:hAnsi="Wingdings" w:hint="default"/>
@@ -9754,7 +9125,7 @@
       <w:lvlText w:val=""/>
       <w:lvlJc w:val="left"/>
       <w:pPr>
-        <w:ind w:left="2880" w:hanging="360"/>
+        <w:ind w:left="2946" w:hanging="360"/>
       </w:pPr>
       <w:rPr>
         <w:rFonts w:ascii="Symbol" w:hAnsi="Symbol" w:hint="default"/>
@@ -9766,7 +9137,7 @@
       <w:lvlText w:val="o"/>
       <w:lvlJc w:val="left"/>
       <w:pPr>
-        <w:ind w:left="3600" w:hanging="360"/>
+        <w:ind w:left="3666" w:hanging="360"/>
       </w:pPr>
       <w:rPr>
         <w:rFonts w:ascii="Courier New" w:hAnsi="Courier New" w:cs="Courier New" w:hint="default"/>
@@ -9778,7 +9149,7 @@
       <w:lvlText w:val=""/>
       <w:lvlJc w:val="left"/>
       <w:pPr>
-        <w:ind w:left="4320" w:hanging="360"/>
+        <w:ind w:left="4386" w:hanging="360"/>
       </w:pPr>
       <w:rPr>
         <w:rFonts w:ascii="Wingdings" w:hAnsi="Wingdings" w:hint="default"/>
@@ -9790,7 +9161,7 @@
       <w:lvlText w:val=""/>
       <w:lvlJc w:val="left"/>
       <w:pPr>
-        <w:ind w:left="5040" w:hanging="360"/>
+        <w:ind w:left="5106" w:hanging="360"/>
       </w:pPr>
       <w:rPr>
         <w:rFonts w:ascii="Symbol" w:hAnsi="Symbol" w:hint="default"/>
@@ -9802,7 +9173,7 @@
       <w:lvlText w:val="o"/>
       <w:lvlJc w:val="left"/>
       <w:pPr>
-        <w:ind w:left="5760" w:hanging="360"/>
+        <w:ind w:left="5826" w:hanging="360"/>
       </w:pPr>
       <w:rPr>
         <w:rFonts w:ascii="Courier New" w:hAnsi="Courier New" w:cs="Courier New" w:hint="default"/>
@@ -9814,14 +9185,127 @@
       <w:lvlText w:val=""/>
       <w:lvlJc w:val="left"/>
       <w:pPr>
-        <w:ind w:left="6480" w:hanging="360"/>
+        <w:ind w:left="6546" w:hanging="360"/>
       </w:pPr>
       <w:rPr>
         <w:rFonts w:ascii="Wingdings" w:hAnsi="Wingdings" w:hint="default"/>
       </w:rPr>
     </w:lvl>
   </w:abstractNum>
-  <w:abstractNum w:abstractNumId="1" w15:restartNumberingAfterBreak="0">
+  <w:abstractNum w:abstractNumId="2" w15:restartNumberingAfterBreak="0">
+    <w:nsid w:val="13247739"/>
+    <w:multiLevelType w:val="multilevel"/>
+    <w:tmpl w:val="29F061EC"/>
+    <w:lvl w:ilvl="0">
+      <w:start w:val="1"/>
+      <w:numFmt w:val="decimal"/>
+      <w:lvlText w:val="%1"/>
+      <w:lvlJc w:val="left"/>
+      <w:pPr>
+        <w:ind w:left="576" w:hanging="576"/>
+      </w:pPr>
+      <w:rPr>
+        <w:rFonts w:hint="default"/>
+      </w:rPr>
+    </w:lvl>
+    <w:lvl w:ilvl="1">
+      <w:start w:val="3"/>
+      <w:numFmt w:val="decimal"/>
+      <w:lvlText w:val="%1.%2"/>
+      <w:lvlJc w:val="left"/>
+      <w:pPr>
+        <w:ind w:left="626" w:hanging="576"/>
+      </w:pPr>
+      <w:rPr>
+        <w:rFonts w:hint="default"/>
+      </w:rPr>
+    </w:lvl>
+    <w:lvl w:ilvl="2">
+      <w:start w:val="2"/>
+      <w:numFmt w:val="decimal"/>
+      <w:lvlText w:val="%1.%2.%3"/>
+      <w:lvlJc w:val="left"/>
+      <w:pPr>
+        <w:ind w:left="820" w:hanging="720"/>
+      </w:pPr>
+      <w:rPr>
+        <w:rFonts w:hint="default"/>
+      </w:rPr>
+    </w:lvl>
+    <w:lvl w:ilvl="3">
+      <w:start w:val="1"/>
+      <w:numFmt w:val="decimal"/>
+      <w:lvlText w:val="%1.%2.%3.%4"/>
+      <w:lvlJc w:val="left"/>
+      <w:pPr>
+        <w:ind w:left="1230" w:hanging="1080"/>
+      </w:pPr>
+      <w:rPr>
+        <w:rFonts w:hint="default"/>
+      </w:rPr>
+    </w:lvl>
+    <w:lvl w:ilvl="4">
+      <w:start w:val="1"/>
+      <w:numFmt w:val="decimal"/>
+      <w:lvlText w:val="%1.%2.%3.%4.%5"/>
+      <w:lvlJc w:val="left"/>
+      <w:pPr>
+        <w:ind w:left="1280" w:hanging="1080"/>
+      </w:pPr>
+      <w:rPr>
+        <w:rFonts w:hint="default"/>
+      </w:rPr>
+    </w:lvl>
+    <w:lvl w:ilvl="5">
+      <w:start w:val="1"/>
+      <w:numFmt w:val="decimal"/>
+      <w:lvlText w:val="%1.%2.%3.%4.%5.%6"/>
+      <w:lvlJc w:val="left"/>
+      <w:pPr>
+        <w:ind w:left="1690" w:hanging="1440"/>
+      </w:pPr>
+      <w:rPr>
+        <w:rFonts w:hint="default"/>
+      </w:rPr>
+    </w:lvl>
+    <w:lvl w:ilvl="6">
+      <w:start w:val="1"/>
+      <w:numFmt w:val="decimal"/>
+      <w:lvlText w:val="%1.%2.%3.%4.%5.%6.%7"/>
+      <w:lvlJc w:val="left"/>
+      <w:pPr>
+        <w:ind w:left="1740" w:hanging="1440"/>
+      </w:pPr>
+      <w:rPr>
+        <w:rFonts w:hint="default"/>
+      </w:rPr>
+    </w:lvl>
+    <w:lvl w:ilvl="7">
+      <w:start w:val="1"/>
+      <w:numFmt w:val="decimal"/>
+      <w:lvlText w:val="%1.%2.%3.%4.%5.%6.%7.%8"/>
+      <w:lvlJc w:val="left"/>
+      <w:pPr>
+        <w:ind w:left="2150" w:hanging="1800"/>
+      </w:pPr>
+      <w:rPr>
+        <w:rFonts w:hint="default"/>
+      </w:rPr>
+    </w:lvl>
+    <w:lvl w:ilvl="8">
+      <w:start w:val="1"/>
+      <w:numFmt w:val="decimal"/>
+      <w:lvlText w:val="%1.%2.%3.%4.%5.%6.%7.%8.%9"/>
+      <w:lvlJc w:val="left"/>
+      <w:pPr>
+        <w:ind w:left="2560" w:hanging="2160"/>
+      </w:pPr>
+      <w:rPr>
+        <w:rFonts w:hint="default"/>
+      </w:rPr>
+    </w:lvl>
+  </w:abstractNum>
+  <w:abstractNum w:abstractNumId="3" w15:restartNumberingAfterBreak="0">
     <w:nsid w:val="150053D3"/>
     <w:multiLevelType w:val="hybridMultilevel"/>
     <w:tmpl w:val="F5A0C36A"/>
@@ -9934,7 +9418,7 @@
       </w:rPr>
     </w:lvl>
   </w:abstractNum>
-  <w:abstractNum w:abstractNumId="2" w15:restartNumberingAfterBreak="0">
+  <w:abstractNum w:abstractNumId="4" w15:restartNumberingAfterBreak="0">
     <w:nsid w:val="1A4F7B52"/>
     <w:multiLevelType w:val="hybridMultilevel"/>
     <w:tmpl w:val="C026F356"/>
@@ -10047,7 +9531,7 @@
       </w:rPr>
     </w:lvl>
   </w:abstractNum>
-  <w:abstractNum w:abstractNumId="3" w15:restartNumberingAfterBreak="0">
+  <w:abstractNum w:abstractNumId="5" w15:restartNumberingAfterBreak="0">
     <w:nsid w:val="30DA556A"/>
     <w:multiLevelType w:val="multilevel"/>
     <w:tmpl w:val="17DA578A"/>
@@ -10160,7 +9644,7 @@
       </w:rPr>
     </w:lvl>
   </w:abstractNum>
-  <w:abstractNum w:abstractNumId="4" w15:restartNumberingAfterBreak="0">
+  <w:abstractNum w:abstractNumId="6" w15:restartNumberingAfterBreak="0">
     <w:nsid w:val="34072F90"/>
     <w:multiLevelType w:val="multilevel"/>
     <w:tmpl w:val="0590BA6A"/>
@@ -10287,7 +9771,120 @@
       </w:rPr>
     </w:lvl>
   </w:abstractNum>
-  <w:abstractNum w:abstractNumId="5" w15:restartNumberingAfterBreak="0">
+  <w:abstractNum w:abstractNumId="7" w15:restartNumberingAfterBreak="0">
+    <w:nsid w:val="42421EEC"/>
+    <w:multiLevelType w:val="hybridMultilevel"/>
+    <w:tmpl w:val="16F05914"/>
+    <w:lvl w:ilvl="0" w:tplc="04090001">
+      <w:start w:val="1"/>
+      <w:numFmt w:val="bullet"/>
+      <w:lvlText w:val=""/>
+      <w:lvlJc w:val="left"/>
+      <w:pPr>
+        <w:ind w:left="1440" w:hanging="360"/>
+      </w:pPr>
+      <w:rPr>
+        <w:rFonts w:ascii="Symbol" w:hAnsi="Symbol" w:hint="default"/>
+      </w:rPr>
+    </w:lvl>
+    <w:lvl w:ilvl="1" w:tplc="04090003" w:tentative="1">
+      <w:start w:val="1"/>
+      <w:numFmt w:val="bullet"/>
+      <w:lvlText w:val="o"/>
+      <w:lvlJc w:val="left"/>
+      <w:pPr>
+        <w:ind w:left="2160" w:hanging="360"/>
+      </w:pPr>
+      <w:rPr>
+        <w:rFonts w:ascii="Courier New" w:hAnsi="Courier New" w:cs="Courier New" w:hint="default"/>
+      </w:rPr>
+    </w:lvl>
+    <w:lvl w:ilvl="2" w:tplc="04090005" w:tentative="1">
+      <w:start w:val="1"/>
+      <w:numFmt w:val="bullet"/>
+      <w:lvlText w:val=""/>
+      <w:lvlJc w:val="left"/>
+      <w:pPr>
+        <w:ind w:left="2880" w:hanging="360"/>
+      </w:pPr>
+      <w:rPr>
+        <w:rFonts w:ascii="Wingdings" w:hAnsi="Wingdings" w:hint="default"/>
+      </w:rPr>
+    </w:lvl>
+    <w:lvl w:ilvl="3" w:tplc="04090001" w:tentative="1">
+      <w:start w:val="1"/>
+      <w:numFmt w:val="bullet"/>
+      <w:lvlText w:val=""/>
+      <w:lvlJc w:val="left"/>
+      <w:pPr>
+        <w:ind w:left="3600" w:hanging="360"/>
+      </w:pPr>
+      <w:rPr>
+        <w:rFonts w:ascii="Symbol" w:hAnsi="Symbol" w:hint="default"/>
+      </w:rPr>
+    </w:lvl>
+    <w:lvl w:ilvl="4" w:tplc="04090003" w:tentative="1">
+      <w:start w:val="1"/>
+      <w:numFmt w:val="bullet"/>
+      <w:lvlText w:val="o"/>
+      <w:lvlJc w:val="left"/>
+      <w:pPr>
+        <w:ind w:left="4320" w:hanging="360"/>
+      </w:pPr>
+      <w:rPr>
+        <w:rFonts w:ascii="Courier New" w:hAnsi="Courier New" w:cs="Courier New" w:hint="default"/>
+      </w:rPr>
+    </w:lvl>
+    <w:lvl w:ilvl="5" w:tplc="04090005" w:tentative="1">
+      <w:start w:val="1"/>
+      <w:numFmt w:val="bullet"/>
+      <w:lvlText w:val=""/>
+      <w:lvlJc w:val="left"/>
+      <w:pPr>
+        <w:ind w:left="5040" w:hanging="360"/>
+      </w:pPr>
+      <w:rPr>
+        <w:rFonts w:ascii="Wingdings" w:hAnsi="Wingdings" w:hint="default"/>
+      </w:rPr>
+    </w:lvl>
+    <w:lvl w:ilvl="6" w:tplc="04090001" w:tentative="1">
+      <w:start w:val="1"/>
+      <w:numFmt w:val="bullet"/>
+      <w:lvlText w:val=""/>
+      <w:lvlJc w:val="left"/>
+      <w:pPr>
+        <w:ind w:left="5760" w:hanging="360"/>
+      </w:pPr>
+      <w:rPr>
+        <w:rFonts w:ascii="Symbol" w:hAnsi="Symbol" w:hint="default"/>
+      </w:rPr>
+    </w:lvl>
+    <w:lvl w:ilvl="7" w:tplc="04090003" w:tentative="1">
+      <w:start w:val="1"/>
+      <w:numFmt w:val="bullet"/>
+      <w:lvlText w:val="o"/>
+      <w:lvlJc w:val="left"/>
+      <w:pPr>
+        <w:ind w:left="6480" w:hanging="360"/>
+      </w:pPr>
+      <w:rPr>
+        <w:rFonts w:ascii="Courier New" w:hAnsi="Courier New" w:cs="Courier New" w:hint="default"/>
+      </w:rPr>
+    </w:lvl>
+    <w:lvl w:ilvl="8" w:tplc="04090005" w:tentative="1">
+      <w:start w:val="1"/>
+      <w:numFmt w:val="bullet"/>
+      <w:lvlText w:val=""/>
+      <w:lvlJc w:val="left"/>
+      <w:pPr>
+        <w:ind w:left="7200" w:hanging="360"/>
+      </w:pPr>
+      <w:rPr>
+        <w:rFonts w:ascii="Wingdings" w:hAnsi="Wingdings" w:hint="default"/>
+      </w:rPr>
+    </w:lvl>
+  </w:abstractNum>
+  <w:abstractNum w:abstractNumId="8" w15:restartNumberingAfterBreak="0">
     <w:nsid w:val="5BD11AE6"/>
     <w:multiLevelType w:val="hybridMultilevel"/>
     <w:tmpl w:val="3C52AA90"/>
@@ -10373,7 +9970,7 @@
       </w:pPr>
     </w:lvl>
   </w:abstractNum>
-  <w:abstractNum w:abstractNumId="6" w15:restartNumberingAfterBreak="0">
+  <w:abstractNum w:abstractNumId="9" w15:restartNumberingAfterBreak="0">
     <w:nsid w:val="65035FA9"/>
     <w:multiLevelType w:val="hybridMultilevel"/>
     <w:tmpl w:val="221E5462"/>
@@ -10459,7 +10056,120 @@
       </w:pPr>
     </w:lvl>
   </w:abstractNum>
-  <w:abstractNum w:abstractNumId="7" w15:restartNumberingAfterBreak="0">
+  <w:abstractNum w:abstractNumId="10" w15:restartNumberingAfterBreak="0">
+    <w:nsid w:val="672A127B"/>
+    <w:multiLevelType w:val="multilevel"/>
+    <w:tmpl w:val="3D427264"/>
+    <w:lvl w:ilvl="0">
+      <w:start w:val="1"/>
+      <w:numFmt w:val="decimal"/>
+      <w:lvlText w:val="%1"/>
+      <w:lvlJc w:val="left"/>
+      <w:pPr>
+        <w:ind w:left="576" w:hanging="576"/>
+      </w:pPr>
+      <w:rPr>
+        <w:rFonts w:hint="default"/>
+      </w:rPr>
+    </w:lvl>
+    <w:lvl w:ilvl="1">
+      <w:start w:val="4"/>
+      <w:numFmt w:val="decimal"/>
+      <w:lvlText w:val="%1.%2"/>
+      <w:lvlJc w:val="left"/>
+      <w:pPr>
+        <w:ind w:left="576" w:hanging="576"/>
+      </w:pPr>
+      <w:rPr>
+        <w:rFonts w:hint="default"/>
+      </w:rPr>
+    </w:lvl>
+    <w:lvl w:ilvl="2">
+      <w:start w:val="1"/>
+      <w:numFmt w:val="decimal"/>
+      <w:lvlText w:val="%1.%2.%3"/>
+      <w:lvlJc w:val="left"/>
+      <w:pPr>
+        <w:ind w:left="720" w:hanging="720"/>
+      </w:pPr>
+      <w:rPr>
+        <w:rFonts w:hint="default"/>
+      </w:rPr>
+    </w:lvl>
+    <w:lvl w:ilvl="3">
+      <w:start w:val="1"/>
+      <w:numFmt w:val="decimal"/>
+      <w:lvlText w:val="%1.%2.%3.%4"/>
+      <w:lvlJc w:val="left"/>
+      <w:pPr>
+        <w:ind w:left="1080" w:hanging="1080"/>
+      </w:pPr>
+      <w:rPr>
+        <w:rFonts w:hint="default"/>
+      </w:rPr>
+    </w:lvl>
+    <w:lvl w:ilvl="4">
+      <w:start w:val="1"/>
+      <w:numFmt w:val="decimal"/>
+      <w:lvlText w:val="%1.%2.%3.%4.%5"/>
+      <w:lvlJc w:val="left"/>
+      <w:pPr>
+        <w:ind w:left="1080" w:hanging="1080"/>
+      </w:pPr>
+      <w:rPr>
+        <w:rFonts w:hint="default"/>
+      </w:rPr>
+    </w:lvl>
+    <w:lvl w:ilvl="5">
+      <w:start w:val="1"/>
+      <w:numFmt w:val="decimal"/>
+      <w:lvlText w:val="%1.%2.%3.%4.%5.%6"/>
+      <w:lvlJc w:val="left"/>
+      <w:pPr>
+        <w:ind w:left="1440" w:hanging="1440"/>
+      </w:pPr>
+      <w:rPr>
+        <w:rFonts w:hint="default"/>
+      </w:rPr>
+    </w:lvl>
+    <w:lvl w:ilvl="6">
+      <w:start w:val="1"/>
+      <w:numFmt w:val="decimal"/>
+      <w:lvlText w:val="%1.%2.%3.%4.%5.%6.%7"/>
+      <w:lvlJc w:val="left"/>
+      <w:pPr>
+        <w:ind w:left="1440" w:hanging="1440"/>
+      </w:pPr>
+      <w:rPr>
+        <w:rFonts w:hint="default"/>
+      </w:rPr>
+    </w:lvl>
+    <w:lvl w:ilvl="7">
+      <w:start w:val="1"/>
+      <w:numFmt w:val="decimal"/>
+      <w:lvlText w:val="%1.%2.%3.%4.%5.%6.%7.%8"/>
+      <w:lvlJc w:val="left"/>
+      <w:pPr>
+        <w:ind w:left="1800" w:hanging="1800"/>
+      </w:pPr>
+      <w:rPr>
+        <w:rFonts w:hint="default"/>
+      </w:rPr>
+    </w:lvl>
+    <w:lvl w:ilvl="8">
+      <w:start w:val="1"/>
+      <w:numFmt w:val="decimal"/>
+      <w:lvlText w:val="%1.%2.%3.%4.%5.%6.%7.%8.%9"/>
+      <w:lvlJc w:val="left"/>
+      <w:pPr>
+        <w:ind w:left="2160" w:hanging="2160"/>
+      </w:pPr>
+      <w:rPr>
+        <w:rFonts w:hint="default"/>
+      </w:rPr>
+    </w:lvl>
+  </w:abstractNum>
+  <w:abstractNum w:abstractNumId="11" w15:restartNumberingAfterBreak="0">
     <w:nsid w:val="6E644C53"/>
     <w:multiLevelType w:val="hybridMultilevel"/>
     <w:tmpl w:val="8C32C2D8"/>
@@ -10545,7 +10255,7 @@
       </w:pPr>
     </w:lvl>
   </w:abstractNum>
-  <w:abstractNum w:abstractNumId="8" w15:restartNumberingAfterBreak="0">
+  <w:abstractNum w:abstractNumId="12" w15:restartNumberingAfterBreak="0">
     <w:nsid w:val="7EDC0883"/>
     <w:multiLevelType w:val="hybridMultilevel"/>
     <w:tmpl w:val="9580E836"/>
@@ -10631,32 +10341,160 @@
       </w:pPr>
     </w:lvl>
   </w:abstractNum>
+  <w:abstractNum w:abstractNumId="13" w15:restartNumberingAfterBreak="0">
+    <w:nsid w:val="7F5D5780"/>
+    <w:multiLevelType w:val="hybridMultilevel"/>
+    <w:tmpl w:val="2F507104"/>
+    <w:lvl w:ilvl="0" w:tplc="CB56331C">
+      <w:start w:val="2"/>
+      <w:numFmt w:val="bullet"/>
+      <w:lvlText w:val="-"/>
+      <w:lvlJc w:val="left"/>
+      <w:pPr>
+        <w:ind w:left="1080" w:hanging="360"/>
+      </w:pPr>
+      <w:rPr>
+        <w:rFonts w:ascii="Times New Roman" w:eastAsia="Times New Roman" w:hAnsi="Times New Roman" w:cs="Times New Roman" w:hint="default"/>
+      </w:rPr>
+    </w:lvl>
+    <w:lvl w:ilvl="1" w:tplc="04090003">
+      <w:start w:val="1"/>
+      <w:numFmt w:val="bullet"/>
+      <w:lvlText w:val="o"/>
+      <w:lvlJc w:val="left"/>
+      <w:pPr>
+        <w:ind w:left="1800" w:hanging="360"/>
+      </w:pPr>
+      <w:rPr>
+        <w:rFonts w:ascii="Courier New" w:hAnsi="Courier New" w:cs="Courier New" w:hint="default"/>
+      </w:rPr>
+    </w:lvl>
+    <w:lvl w:ilvl="2" w:tplc="04090005" w:tentative="1">
+      <w:start w:val="1"/>
+      <w:numFmt w:val="bullet"/>
+      <w:lvlText w:val=""/>
+      <w:lvlJc w:val="left"/>
+      <w:pPr>
+        <w:ind w:left="2520" w:hanging="360"/>
+      </w:pPr>
+      <w:rPr>
+        <w:rFonts w:ascii="Wingdings" w:hAnsi="Wingdings" w:hint="default"/>
+      </w:rPr>
+    </w:lvl>
+    <w:lvl w:ilvl="3" w:tplc="04090001" w:tentative="1">
+      <w:start w:val="1"/>
+      <w:numFmt w:val="bullet"/>
+      <w:lvlText w:val=""/>
+      <w:lvlJc w:val="left"/>
+      <w:pPr>
+        <w:ind w:left="3240" w:hanging="360"/>
+      </w:pPr>
+      <w:rPr>
+        <w:rFonts w:ascii="Symbol" w:hAnsi="Symbol" w:hint="default"/>
+      </w:rPr>
+    </w:lvl>
+    <w:lvl w:ilvl="4" w:tplc="04090003" w:tentative="1">
+      <w:start w:val="1"/>
+      <w:numFmt w:val="bullet"/>
+      <w:lvlText w:val="o"/>
+      <w:lvlJc w:val="left"/>
+      <w:pPr>
+        <w:ind w:left="3960" w:hanging="360"/>
+      </w:pPr>
+      <w:rPr>
+        <w:rFonts w:ascii="Courier New" w:hAnsi="Courier New" w:cs="Courier New" w:hint="default"/>
+      </w:rPr>
+    </w:lvl>
+    <w:lvl w:ilvl="5" w:tplc="04090005" w:tentative="1">
+      <w:start w:val="1"/>
+      <w:numFmt w:val="bullet"/>
+      <w:lvlText w:val=""/>
+      <w:lvlJc w:val="left"/>
+      <w:pPr>
+        <w:ind w:left="4680" w:hanging="360"/>
+      </w:pPr>
+      <w:rPr>
+        <w:rFonts w:ascii="Wingdings" w:hAnsi="Wingdings" w:hint="default"/>
+      </w:rPr>
+    </w:lvl>
+    <w:lvl w:ilvl="6" w:tplc="04090001" w:tentative="1">
+      <w:start w:val="1"/>
+      <w:numFmt w:val="bullet"/>
+      <w:lvlText w:val=""/>
+      <w:lvlJc w:val="left"/>
+      <w:pPr>
+        <w:ind w:left="5400" w:hanging="360"/>
+      </w:pPr>
+      <w:rPr>
+        <w:rFonts w:ascii="Symbol" w:hAnsi="Symbol" w:hint="default"/>
+      </w:rPr>
+    </w:lvl>
+    <w:lvl w:ilvl="7" w:tplc="04090003" w:tentative="1">
+      <w:start w:val="1"/>
+      <w:numFmt w:val="bullet"/>
+      <w:lvlText w:val="o"/>
+      <w:lvlJc w:val="left"/>
+      <w:pPr>
+        <w:ind w:left="6120" w:hanging="360"/>
+      </w:pPr>
+      <w:rPr>
+        <w:rFonts w:ascii="Courier New" w:hAnsi="Courier New" w:cs="Courier New" w:hint="default"/>
+      </w:rPr>
+    </w:lvl>
+    <w:lvl w:ilvl="8" w:tplc="04090005" w:tentative="1">
+      <w:start w:val="1"/>
+      <w:numFmt w:val="bullet"/>
+      <w:lvlText w:val=""/>
+      <w:lvlJc w:val="left"/>
+      <w:pPr>
+        <w:ind w:left="6840" w:hanging="360"/>
+      </w:pPr>
+      <w:rPr>
+        <w:rFonts w:ascii="Wingdings" w:hAnsi="Wingdings" w:hint="default"/>
+      </w:rPr>
+    </w:lvl>
+  </w:abstractNum>
   <w:num w:numId="1" w16cid:durableId="985666376">
-    <w:abstractNumId w:val="4"/>
+    <w:abstractNumId w:val="6"/>
   </w:num>
   <w:num w:numId="2" w16cid:durableId="1272014369">
+    <w:abstractNumId w:val="8"/>
+  </w:num>
+  <w:num w:numId="3" w16cid:durableId="457841237">
+    <w:abstractNumId w:val="9"/>
+  </w:num>
+  <w:num w:numId="4" w16cid:durableId="772479130">
+    <w:abstractNumId w:val="12"/>
+  </w:num>
+  <w:num w:numId="5" w16cid:durableId="1488327563">
+    <w:abstractNumId w:val="11"/>
+  </w:num>
+  <w:num w:numId="6" w16cid:durableId="1334576717">
     <w:abstractNumId w:val="5"/>
   </w:num>
-  <w:num w:numId="3" w16cid:durableId="457841237">
-    <w:abstractNumId w:val="6"/>
-  </w:num>
-  <w:num w:numId="4" w16cid:durableId="772479130">
-    <w:abstractNumId w:val="8"/>
-  </w:num>
-  <w:num w:numId="5" w16cid:durableId="1488327563">
-    <w:abstractNumId w:val="7"/>
-  </w:num>
-  <w:num w:numId="6" w16cid:durableId="1334576717">
+  <w:num w:numId="7" w16cid:durableId="843860166">
     <w:abstractNumId w:val="3"/>
   </w:num>
-  <w:num w:numId="7" w16cid:durableId="843860166">
-    <w:abstractNumId w:val="1"/>
-  </w:num>
   <w:num w:numId="8" w16cid:durableId="1335650113">
-    <w:abstractNumId w:val="2"/>
+    <w:abstractNumId w:val="4"/>
   </w:num>
   <w:num w:numId="9" w16cid:durableId="1568223732">
     <w:abstractNumId w:val="0"/>
+  </w:num>
+  <w:num w:numId="10" w16cid:durableId="356203226">
+    <w:abstractNumId w:val="2"/>
+  </w:num>
+  <w:num w:numId="11" w16cid:durableId="48038245">
+    <w:abstractNumId w:val="10"/>
+  </w:num>
+  <w:num w:numId="12" w16cid:durableId="2076704903">
+    <w:abstractNumId w:val="1"/>
+  </w:num>
+  <w:num w:numId="13" w16cid:durableId="1579712346">
+    <w:abstractNumId w:val="13"/>
+  </w:num>
+  <w:num w:numId="14" w16cid:durableId="83112971">
+    <w:abstractNumId w:val="7"/>
   </w:num>
 </w:numbering>
 </file>
@@ -11264,7 +11102,6 @@
   <w:style w:type="character" w:default="1" w:styleId="Phngmcinhcuaoanvn">
     <w:name w:val="Default Paragraph Font"/>
     <w:uiPriority w:val="1"/>
-    <w:semiHidden/>
     <w:unhideWhenUsed/>
   </w:style>
   <w:style w:type="table" w:default="1" w:styleId="BangThngthng">
@@ -11685,6 +11522,20 @@
       <w14:ligatures w14:val="none"/>
     </w:rPr>
   </w:style>
+  <w:style w:type="paragraph" w:styleId="DanhmucTailiuThamkhao">
+    <w:name w:val="Bibliography"/>
+    <w:basedOn w:val="Binhthng"/>
+    <w:next w:val="Binhthng"/>
+    <w:uiPriority w:val="37"/>
+    <w:unhideWhenUsed/>
+    <w:rsid w:val="00781565"/>
+    <w:pPr>
+      <w:tabs>
+        <w:tab w:val="left" w:pos="384"/>
+      </w:tabs>
+      <w:ind w:left="384" w:hanging="384"/>
+    </w:pPr>
+  </w:style>
 </w:styles>
 </file>
 

</xml_diff>